<commit_message>
-added rest of paper
</commit_message>
<xml_diff>
--- a/paper/wine-paper.docx
+++ b/paper/wine-paper.docx
@@ -77,7 +77,55 @@
           <w:sz w:val="20"/>
           <w:szCs w:val="20"/>
         </w:rPr>
-        <w:t>Benjamin Berkman (bjb433), Zixiao Chen (zc2194), Stanley Sukanto (ss14358), David Trakhtenberg (dt2229)</w:t>
+        <w:t xml:space="preserve">Benjamin Berkman (bjb433), </w:t>
+      </w:r>
+      <w:proofErr w:type="spellStart"/>
+      <w:r>
+        <w:rPr>
+          <w:sz w:val="20"/>
+          <w:szCs w:val="20"/>
+        </w:rPr>
+        <w:t>Zixiao</w:t>
+      </w:r>
+      <w:proofErr w:type="spellEnd"/>
+      <w:r>
+        <w:rPr>
+          <w:sz w:val="20"/>
+          <w:szCs w:val="20"/>
+        </w:rPr>
+        <w:t xml:space="preserve"> Chen (zc2194), Stanley </w:t>
+      </w:r>
+      <w:proofErr w:type="spellStart"/>
+      <w:r>
+        <w:rPr>
+          <w:sz w:val="20"/>
+          <w:szCs w:val="20"/>
+        </w:rPr>
+        <w:t>Sukanto</w:t>
+      </w:r>
+      <w:proofErr w:type="spellEnd"/>
+      <w:r>
+        <w:rPr>
+          <w:sz w:val="20"/>
+          <w:szCs w:val="20"/>
+        </w:rPr>
+        <w:t xml:space="preserve"> (ss14358), David </w:t>
+      </w:r>
+      <w:proofErr w:type="spellStart"/>
+      <w:r>
+        <w:rPr>
+          <w:sz w:val="20"/>
+          <w:szCs w:val="20"/>
+        </w:rPr>
+        <w:t>Trakhtenberg</w:t>
+      </w:r>
+      <w:proofErr w:type="spellEnd"/>
+      <w:r>
+        <w:rPr>
+          <w:sz w:val="20"/>
+          <w:szCs w:val="20"/>
+        </w:rPr>
+        <w:t xml:space="preserve"> (dt2229)</w:t>
       </w:r>
     </w:p>
     <w:p>
@@ -292,7 +340,25 @@
           <w:sz w:val="20"/>
           <w:szCs w:val="20"/>
         </w:rPr>
-        <w:t>Wine is a unique good that has objective physicochemical properties yet a somewhat subjective quality rating that is marketed to consumers. These physicochemical properties are readily measured via laboratory tests and include measures of alcohol percentage, pH, and residual sugar, among other features explained in this paper. The median value of three assessors’ blind tests determines a wine’s quality score (Cortez, Cerdeira and Almeida). These scores are marketed to the public, but there is often little transparency in what contributes to a good score. Thus, there exists a need to model the effect of these properties on a wine’s quality score and to be able to predict a wine’s score given its properties.</w:t>
+        <w:t xml:space="preserve">Wine is a unique good that has objective physicochemical properties yet a somewhat subjective quality rating that is marketed to consumers. These physicochemical properties are readily measured via laboratory tests and include measures of alcohol percentage, pH, and residual sugar, among other features explained in this paper. The median value of three assessors’ blind tests determines a wine’s quality score (Cortez, </w:t>
+      </w:r>
+      <w:proofErr w:type="spellStart"/>
+      <w:r>
+        <w:rPr>
+          <w:rFonts w:eastAsiaTheme="minorHAnsi"/>
+          <w:sz w:val="20"/>
+          <w:szCs w:val="20"/>
+        </w:rPr>
+        <w:t>Cerdeira</w:t>
+      </w:r>
+      <w:proofErr w:type="spellEnd"/>
+      <w:r>
+        <w:rPr>
+          <w:rFonts w:eastAsiaTheme="minorHAnsi"/>
+          <w:sz w:val="20"/>
+          <w:szCs w:val="20"/>
+        </w:rPr>
+        <w:t xml:space="preserve"> and Almeida). These scores are marketed to the public, but there is often little transparency in what contributes to a good score. Thus, there exists a need to model the effect of these properties on a wine’s quality score and to be able to predict a wine’s score given its properties.</w:t>
       </w:r>
     </w:p>
     <w:p>
@@ -311,7 +377,25 @@
           <w:sz w:val="20"/>
           <w:szCs w:val="20"/>
         </w:rPr>
-        <w:t>A machine learning solution has the potential to address several business problems. First, a supervised learning model will be able to identify which physicochemical properties of wine most directly influence its quality. This may allow oenologists to directly increase certain physicochemical properties in the wine making process. For example, residual sugar – one of the properties studied – can be controlled via sugar fermentation in yeasts (Cortez, Cerdeira and Almeida). Additionally, this can serve as a quality control mechanism through the wine scoring process. If the median value of the three assessors’ scores significantly differs from the projected score of the model, it could serve as a reason for re-evaluating the quality. Ultimately, human evaluators may be rendered unnecessary given enough training feedback into the supervised learning model. Moreover, a machine learning solution may help test if wine assessors in training are scoring wine on par with the model. Finally, this paper employs a brief unsupervised clustering approach to group similar wines. This may benefit consumers via targeted marketing. A vendor could employ a recommendation system, recommending wines with similar physicochemical properties given a customer enjoyed a specific wine.</w:t>
+        <w:t xml:space="preserve">A machine learning solution has the potential to address several business problems. First, a supervised learning model will be able to identify which physicochemical properties of wine most directly influence its quality. This may allow oenologists to directly increase certain physicochemical properties in the wine making process. For example, residual sugar – one of the properties studied – can be controlled via sugar fermentation in yeasts (Cortez, </w:t>
+      </w:r>
+      <w:proofErr w:type="spellStart"/>
+      <w:r>
+        <w:rPr>
+          <w:rFonts w:eastAsiaTheme="minorHAnsi"/>
+          <w:sz w:val="20"/>
+          <w:szCs w:val="20"/>
+        </w:rPr>
+        <w:t>Cerdeira</w:t>
+      </w:r>
+      <w:proofErr w:type="spellEnd"/>
+      <w:r>
+        <w:rPr>
+          <w:rFonts w:eastAsiaTheme="minorHAnsi"/>
+          <w:sz w:val="20"/>
+          <w:szCs w:val="20"/>
+        </w:rPr>
+        <w:t xml:space="preserve"> and Almeida). Additionally, this can serve as a quality control mechanism through the wine scoring process. If the median value of the three assessors’ scores significantly differs from the projected score of the model, it could serve as a reason for re-evaluating the quality. Ultimately, human evaluators may be rendered unnecessary given enough training feedback into the supervised learning model. Moreover, a machine learning solution may help test if wine assessors in training are scoring wine on par with the model. Finally, this paper employs a brief unsupervised clustering approach to group similar wines. This may benefit consumers via targeted marketing. A vendor could employ a recommendation system, recommending wines with similar physicochemical properties given a customer enjoyed a specific wine.</w:t>
       </w:r>
     </w:p>
     <w:p>
@@ -330,7 +414,43 @@
           <w:sz w:val="20"/>
           <w:szCs w:val="20"/>
         </w:rPr>
-        <w:t>As discussed in the next section, the data in this paper is limited to Portuguese white and red vinho verde wines introduced in 2009</w:t>
+        <w:t xml:space="preserve">As discussed in the next section, the data in this paper is limited to Portuguese white and red </w:t>
+      </w:r>
+      <w:proofErr w:type="spellStart"/>
+      <w:r>
+        <w:rPr>
+          <w:rFonts w:eastAsiaTheme="minorHAnsi"/>
+          <w:sz w:val="20"/>
+          <w:szCs w:val="20"/>
+        </w:rPr>
+        <w:t>vinho</w:t>
+      </w:r>
+      <w:proofErr w:type="spellEnd"/>
+      <w:r>
+        <w:rPr>
+          <w:rFonts w:eastAsiaTheme="minorHAnsi"/>
+          <w:sz w:val="20"/>
+          <w:szCs w:val="20"/>
+        </w:rPr>
+        <w:t xml:space="preserve"> </w:t>
+      </w:r>
+      <w:proofErr w:type="spellStart"/>
+      <w:r>
+        <w:rPr>
+          <w:rFonts w:eastAsiaTheme="minorHAnsi"/>
+          <w:sz w:val="20"/>
+          <w:szCs w:val="20"/>
+        </w:rPr>
+        <w:t>verde</w:t>
+      </w:r>
+      <w:proofErr w:type="spellEnd"/>
+      <w:r>
+        <w:rPr>
+          <w:rFonts w:eastAsiaTheme="minorHAnsi"/>
+          <w:sz w:val="20"/>
+          <w:szCs w:val="20"/>
+        </w:rPr>
+        <w:t xml:space="preserve"> wines introduced in 2009</w:t>
       </w:r>
       <w:r>
         <w:rPr>
@@ -355,8 +475,18 @@
           <w:szCs w:val="20"/>
         </w:rPr>
         <w:lastRenderedPageBreak/>
-        <w:t>physicochemical properties and evaluation scores. With technological increases in the wine industry, these properties are increasingly feasible to measure. Additionally, as wine is no longer seen exclusively as a luxury good, a variety of consumer-facing applications, such as CellarTracker</w:t>
-      </w:r>
+        <w:t xml:space="preserve">physicochemical properties and evaluation scores. With technological increases in the wine industry, these properties are increasingly feasible to measure. Additionally, as wine is no longer seen exclusively as a luxury good, a variety of consumer-facing applications, such as </w:t>
+      </w:r>
+      <w:proofErr w:type="spellStart"/>
+      <w:r>
+        <w:rPr>
+          <w:rFonts w:eastAsiaTheme="minorHAnsi"/>
+          <w:sz w:val="20"/>
+          <w:szCs w:val="20"/>
+        </w:rPr>
+        <w:t>CellarTracker</w:t>
+      </w:r>
+      <w:proofErr w:type="spellEnd"/>
       <w:r>
         <w:rPr>
           <w:rStyle w:val="FootnoteReference"/>
@@ -389,7 +519,97 @@
           <w:sz w:val="20"/>
           <w:szCs w:val="20"/>
         </w:rPr>
-        <w:t>The state of the art in solving this problem has largely been limited to ad-hoc studies of small datasets of varying physicochemical properties such as the Portuguese dataset in this discussion. For example, Hopfer et al. measured five quality proxies against sensory attributes, volatile compounds, and elemental composition in Californian wine (Hopfer, Nelson and Ebeler). In other cases, hierarchical clustering was applied to both physicochemical and sensory assessments of Brazilian wine (de Castilhosa, Cattelana and Conti-Silva). However, there does not appear to be a large-scale machine learning model in production that predicts wine quality given its physicochemical properties</w:t>
+        <w:t xml:space="preserve">The state of the art in solving this problem has largely been limited to ad-hoc studies of small datasets of varying physicochemical properties such as the Portuguese dataset in this discussion. For example, </w:t>
+      </w:r>
+      <w:proofErr w:type="spellStart"/>
+      <w:r>
+        <w:rPr>
+          <w:rFonts w:eastAsiaTheme="minorHAnsi"/>
+          <w:sz w:val="20"/>
+          <w:szCs w:val="20"/>
+        </w:rPr>
+        <w:t>Hopfer</w:t>
+      </w:r>
+      <w:proofErr w:type="spellEnd"/>
+      <w:r>
+        <w:rPr>
+          <w:rFonts w:eastAsiaTheme="minorHAnsi"/>
+          <w:sz w:val="20"/>
+          <w:szCs w:val="20"/>
+        </w:rPr>
+        <w:t xml:space="preserve"> et al. measured five quality proxies against sensory attributes, volatile compounds, and elemental composition in Californian wine (</w:t>
+      </w:r>
+      <w:proofErr w:type="spellStart"/>
+      <w:r>
+        <w:rPr>
+          <w:rFonts w:eastAsiaTheme="minorHAnsi"/>
+          <w:sz w:val="20"/>
+          <w:szCs w:val="20"/>
+        </w:rPr>
+        <w:t>Hopfer</w:t>
+      </w:r>
+      <w:proofErr w:type="spellEnd"/>
+      <w:r>
+        <w:rPr>
+          <w:rFonts w:eastAsiaTheme="minorHAnsi"/>
+          <w:sz w:val="20"/>
+          <w:szCs w:val="20"/>
+        </w:rPr>
+        <w:t xml:space="preserve">, Nelson and </w:t>
+      </w:r>
+      <w:proofErr w:type="spellStart"/>
+      <w:r>
+        <w:rPr>
+          <w:rFonts w:eastAsiaTheme="minorHAnsi"/>
+          <w:sz w:val="20"/>
+          <w:szCs w:val="20"/>
+        </w:rPr>
+        <w:t>Ebeler</w:t>
+      </w:r>
+      <w:proofErr w:type="spellEnd"/>
+      <w:r>
+        <w:rPr>
+          <w:rFonts w:eastAsiaTheme="minorHAnsi"/>
+          <w:sz w:val="20"/>
+          <w:szCs w:val="20"/>
+        </w:rPr>
+        <w:t xml:space="preserve">). In other cases, hierarchical clustering was applied to both physicochemical and sensory assessments of Brazilian wine (de </w:t>
+      </w:r>
+      <w:proofErr w:type="spellStart"/>
+      <w:r>
+        <w:rPr>
+          <w:rFonts w:eastAsiaTheme="minorHAnsi"/>
+          <w:sz w:val="20"/>
+          <w:szCs w:val="20"/>
+        </w:rPr>
+        <w:t>Castilhosa</w:t>
+      </w:r>
+      <w:proofErr w:type="spellEnd"/>
+      <w:r>
+        <w:rPr>
+          <w:rFonts w:eastAsiaTheme="minorHAnsi"/>
+          <w:sz w:val="20"/>
+          <w:szCs w:val="20"/>
+        </w:rPr>
+        <w:t xml:space="preserve">, </w:t>
+      </w:r>
+      <w:proofErr w:type="spellStart"/>
+      <w:r>
+        <w:rPr>
+          <w:rFonts w:eastAsiaTheme="minorHAnsi"/>
+          <w:sz w:val="20"/>
+          <w:szCs w:val="20"/>
+        </w:rPr>
+        <w:t>Cattelana</w:t>
+      </w:r>
+      <w:proofErr w:type="spellEnd"/>
+      <w:r>
+        <w:rPr>
+          <w:rFonts w:eastAsiaTheme="minorHAnsi"/>
+          <w:sz w:val="20"/>
+          <w:szCs w:val="20"/>
+        </w:rPr>
+        <w:t xml:space="preserve"> and Conti-Silva). However, there does not appear to be a large-scale machine learning model in production that predicts wine quality given its physicochemical properties</w:t>
       </w:r>
       <w:r>
         <w:rPr>
@@ -1684,7 +1904,61 @@
           <w:sz w:val="20"/>
           <w:szCs w:val="20"/>
         </w:rPr>
-        <w:t xml:space="preserve"> professional organization focused on improving the excellence and the brand value of vinho verde wines (Cortez, Cerdeira and Almeida). The data was then stored in a </w:t>
+        <w:t xml:space="preserve"> professional organization focused on improving the excellence and the brand value of </w:t>
+      </w:r>
+      <w:proofErr w:type="spellStart"/>
+      <w:r>
+        <w:rPr>
+          <w:rFonts w:eastAsiaTheme="minorHAnsi"/>
+          <w:sz w:val="20"/>
+          <w:szCs w:val="20"/>
+        </w:rPr>
+        <w:t>vinho</w:t>
+      </w:r>
+      <w:proofErr w:type="spellEnd"/>
+      <w:r>
+        <w:rPr>
+          <w:rFonts w:eastAsiaTheme="minorHAnsi"/>
+          <w:sz w:val="20"/>
+          <w:szCs w:val="20"/>
+        </w:rPr>
+        <w:t xml:space="preserve"> </w:t>
+      </w:r>
+      <w:proofErr w:type="spellStart"/>
+      <w:r>
+        <w:rPr>
+          <w:rFonts w:eastAsiaTheme="minorHAnsi"/>
+          <w:sz w:val="20"/>
+          <w:szCs w:val="20"/>
+        </w:rPr>
+        <w:t>verde</w:t>
+      </w:r>
+      <w:proofErr w:type="spellEnd"/>
+      <w:r>
+        <w:rPr>
+          <w:rFonts w:eastAsiaTheme="minorHAnsi"/>
+          <w:sz w:val="20"/>
+          <w:szCs w:val="20"/>
+        </w:rPr>
+        <w:t xml:space="preserve"> wines (Cortez, </w:t>
+      </w:r>
+      <w:proofErr w:type="spellStart"/>
+      <w:r>
+        <w:rPr>
+          <w:rFonts w:eastAsiaTheme="minorHAnsi"/>
+          <w:sz w:val="20"/>
+          <w:szCs w:val="20"/>
+        </w:rPr>
+        <w:t>Cerdeira</w:t>
+      </w:r>
+      <w:proofErr w:type="spellEnd"/>
+      <w:r>
+        <w:rPr>
+          <w:rFonts w:eastAsiaTheme="minorHAnsi"/>
+          <w:sz w:val="20"/>
+          <w:szCs w:val="20"/>
+        </w:rPr>
+        <w:t xml:space="preserve"> and Almeida). The data was then stored in a </w:t>
       </w:r>
       <w:r>
         <w:rPr>
@@ -1718,8 +1992,36 @@
           <w:sz w:val="20"/>
           <w:szCs w:val="20"/>
         </w:rPr>
-        <w:t>The various feature variables are, however, on different scales (e.g., among the red wines, volatile acidity ranges from .12 to 1.58 while total sulfur dioxide ranges from 6 to 289). One of the first data preparation steps was thus to use Scikit-learn’s StandardScaler</w:t>
-      </w:r>
+        <w:t>The various feature variables are, however, on different scales (e.g., among the red wines, volatile acidity ranges from .12 to 1.58 while total sulfur dioxide ranges from 6 to 289). One of the first data preparation steps was thus to use Scikit-</w:t>
+      </w:r>
+      <w:proofErr w:type="spellStart"/>
+      <w:r>
+        <w:rPr>
+          <w:rFonts w:eastAsiaTheme="minorHAnsi"/>
+          <w:sz w:val="20"/>
+          <w:szCs w:val="20"/>
+        </w:rPr>
+        <w:t>learn’s</w:t>
+      </w:r>
+      <w:proofErr w:type="spellEnd"/>
+      <w:r>
+        <w:rPr>
+          <w:rFonts w:eastAsiaTheme="minorHAnsi"/>
+          <w:sz w:val="20"/>
+          <w:szCs w:val="20"/>
+        </w:rPr>
+        <w:t xml:space="preserve"> </w:t>
+      </w:r>
+      <w:proofErr w:type="spellStart"/>
+      <w:r>
+        <w:rPr>
+          <w:rFonts w:eastAsiaTheme="minorHAnsi"/>
+          <w:sz w:val="20"/>
+          <w:szCs w:val="20"/>
+        </w:rPr>
+        <w:t>StandardScaler</w:t>
+      </w:r>
+      <w:proofErr w:type="spellEnd"/>
       <w:r>
         <w:rPr>
           <w:rStyle w:val="FootnoteReference"/>
@@ -1849,7 +2151,7 @@
           <w:sz w:val="20"/>
           <w:szCs w:val="20"/>
         </w:rPr>
-        <w:instrText xml:space="preserve"> </w:instrText>
+        <w:instrText xml:space="preserve"> INCLUDEPICTURE  "https://lh6.googleusercontent.com/Ducr6YEk-KfWPnVGGltK95aRfoj85SOzlmkIHtwQO2bfhRRoUWM3l_zIZd_9JqmCMh_1zMffpXGEY-KlJTv1c99Z9OKul1DY1mFwwd1MA9D2H5M5lS2rZZZ82VlJMrFbXh4CWTLW" \* MERGEFORMATINET </w:instrText>
       </w:r>
       <w:r>
         <w:rPr>
@@ -1858,7 +2160,7 @@
           <w:sz w:val="20"/>
           <w:szCs w:val="20"/>
         </w:rPr>
-        <w:instrText>INCLUDEPICTURE  "https://lh6.googleusercontent.</w:instrText>
+        <w:fldChar w:fldCharType="separate"/>
       </w:r>
       <w:r>
         <w:rPr>
@@ -1867,7 +2169,7 @@
           <w:sz w:val="20"/>
           <w:szCs w:val="20"/>
         </w:rPr>
-        <w:instrText>com/Ducr6YEk-KfWPnVGGltK95aRfoj85SOzlmkIHtwQO2bfhRRoUWM3l_zIZd_9JqmCMh_1zMffpXGEY-KlJTv1c99Z9OKul1DY1mFwwd1MA9D2H5M5lS2rZZZ82VlJMrFbXh4CWTLW" \* MERGEFORMATINET</w:instrText>
+        <w:fldChar w:fldCharType="begin"/>
       </w:r>
       <w:r>
         <w:rPr>
@@ -1876,7 +2178,7 @@
           <w:sz w:val="20"/>
           <w:szCs w:val="20"/>
         </w:rPr>
-        <w:instrText xml:space="preserve"> </w:instrText>
+        <w:instrText xml:space="preserve"> INCLUDEPICTURE  "https://lh6.googleusercontent.com/Ducr6YEk-KfWPnVGGltK95aRfoj85SOzlmkIHtwQO2bfhRRoUWM3l_zIZd_9JqmCMh_1zMffpXGEY-KlJTv1c99Z9OKul1DY1mFwwd1MA9D2H5M5lS2rZZZ82VlJMrFbXh4CWTLW" \* MERGEFORMATINET </w:instrText>
       </w:r>
       <w:r>
         <w:rPr>
@@ -1894,7 +2196,7 @@
           <w:sz w:val="20"/>
           <w:szCs w:val="20"/>
         </w:rPr>
-        <w:pict w14:anchorId="4B74A23F">
+        <w:pict w14:anchorId="2AA394A8">
           <v:shapetype id="_x0000_t75" coordsize="21600,21600" o:spt="75" o:preferrelative="t" path="m@4@5l@4@11@9@11@9@5xe" filled="f" stroked="f">
             <v:stroke joinstyle="miter"/>
             <v:formulas>
@@ -1914,7 +2216,7 @@
             <v:path o:extrusionok="f" gradientshapeok="t" o:connecttype="rect"/>
             <o:lock v:ext="edit" aspectratio="t"/>
           </v:shapetype>
-          <v:shape id="_x0000_i1032" type="#_x0000_t75" alt="" style="width:257.55pt;height:187.2pt;mso-width-percent:0;mso-height-percent:0;mso-width-percent:0;mso-height-percent:0">
+          <v:shape id="_x0000_i1032" type="#_x0000_t75" alt="" style="width:257.9pt;height:187.1pt;mso-width-percent:0;mso-height-percent:0;mso-width-percent:0;mso-height-percent:0">
             <v:imagedata r:id="rId8" r:href="rId9"/>
           </v:shape>
         </w:pict>
@@ -1931,6 +2233,7 @@
       <w:r>
         <w:rPr>
           <w:rFonts w:eastAsiaTheme="minorHAnsi"/>
+          <w:noProof/>
           <w:sz w:val="20"/>
           <w:szCs w:val="20"/>
         </w:rPr>
@@ -1942,6 +2245,14 @@
           <w:sz w:val="20"/>
           <w:szCs w:val="20"/>
         </w:rPr>
+        <w:fldChar w:fldCharType="end"/>
+      </w:r>
+      <w:r>
+        <w:rPr>
+          <w:rFonts w:eastAsiaTheme="minorHAnsi"/>
+          <w:sz w:val="20"/>
+          <w:szCs w:val="20"/>
+        </w:rPr>
         <w:fldChar w:fldCharType="begin"/>
       </w:r>
       <w:r>
@@ -1976,7 +2287,7 @@
           <w:sz w:val="20"/>
           <w:szCs w:val="20"/>
         </w:rPr>
-        <w:instrText xml:space="preserve"> </w:instrText>
+        <w:instrText xml:space="preserve"> INCLUDEPICTURE  "https://lh6.googleusercontent.com/IM-IevcGAYYybgcd1-KGUmHYuVrvUt6LLB2qj7RGujpkSlNEIaBY2ugjuLw5h4fEPr3NF64CBqxAuFU_jTKzOEuFZjcTLN6bRXeUZ597Bkrgs2_SkhTWhxSiZFblN6SBZqyYWAdK" \* MERGEFORMATINET </w:instrText>
       </w:r>
       <w:r>
         <w:rPr>
@@ -1985,7 +2296,7 @@
           <w:sz w:val="20"/>
           <w:szCs w:val="20"/>
         </w:rPr>
-        <w:instrText>INCLUDEPICTURE  "https://lh6.googleusercontent.com/IM-IevcGAYYybgcd1-KGUmHYuVrvUt6LLB2qj7RGujpkSlNEIaBY2ugjuLw5h4fEPr3NF64CBqxAuFU_jTKz</w:instrText>
+        <w:fldChar w:fldCharType="separate"/>
       </w:r>
       <w:r>
         <w:rPr>
@@ -1994,7 +2305,7 @@
           <w:sz w:val="20"/>
           <w:szCs w:val="20"/>
         </w:rPr>
-        <w:instrText>OEuFZjcTLN6bRXeUZ597Bkrgs2_SkhTWhxSiZFblN6SBZqyYWAdK" \* MERGEFORMATINET</w:instrText>
+        <w:fldChar w:fldCharType="begin"/>
       </w:r>
       <w:r>
         <w:rPr>
@@ -2003,7 +2314,7 @@
           <w:sz w:val="20"/>
           <w:szCs w:val="20"/>
         </w:rPr>
-        <w:instrText xml:space="preserve"> </w:instrText>
+        <w:instrText xml:space="preserve"> INCLUDEPICTURE  "https://lh6.googleusercontent.com/IM-IevcGAYYybgcd1-KGUmHYuVrvUt6LLB2qj7RGujpkSlNEIaBY2ugjuLw5h4fEPr3NF64CBqxAuFU_jTKzOEuFZjcTLN6bRXeUZ597Bkrgs2_SkhTWhxSiZFblN6SBZqyYWAdK" \* MERGEFORMATINET </w:instrText>
       </w:r>
       <w:r>
         <w:rPr>
@@ -2021,11 +2332,20 @@
           <w:sz w:val="20"/>
           <w:szCs w:val="20"/>
         </w:rPr>
-        <w:pict w14:anchorId="23414936">
-          <v:shape id="_x0000_i1031" type="#_x0000_t75" alt="" style="width:257.55pt;height:187.2pt;mso-width-percent:0;mso-height-percent:0;mso-width-percent:0;mso-height-percent:0">
+        <w:pict w14:anchorId="1162D6A2">
+          <v:shape id="_x0000_i1031" type="#_x0000_t75" alt="" style="width:257.9pt;height:187.1pt;mso-width-percent:0;mso-height-percent:0;mso-width-percent:0;mso-height-percent:0">
             <v:imagedata r:id="rId10" r:href="rId11"/>
           </v:shape>
         </w:pict>
+      </w:r>
+      <w:r>
+        <w:rPr>
+          <w:rFonts w:eastAsiaTheme="minorHAnsi"/>
+          <w:noProof/>
+          <w:sz w:val="20"/>
+          <w:szCs w:val="20"/>
+        </w:rPr>
+        <w:fldChar w:fldCharType="end"/>
       </w:r>
       <w:r>
         <w:rPr>
@@ -3860,7 +4180,25 @@
           <w:sz w:val="20"/>
           <w:szCs w:val="20"/>
         </w:rPr>
-        <w:t xml:space="preserve">penalization), and ‘solver’ (specific algorithm used), which converged to an optimal set at C = 0.1, penalty = ‘L1’, and solver = ‘liblinear’ for red wine and C = 10, penalty = ‘L2’, and solver = ‘saga’ for white wine. An optimal set is defined by the hyperparameters that yield the highest AUC. In defining the range for ‘C’ (and other </w:t>
+        <w:t>penalization), and ‘solver’ (specific algorithm used), which converged to an optimal set at C = 0.1, penalty = ‘L1’, and solver = ‘</w:t>
+      </w:r>
+      <w:proofErr w:type="spellStart"/>
+      <w:r>
+        <w:rPr>
+          <w:rFonts w:eastAsiaTheme="minorHAnsi"/>
+          <w:sz w:val="20"/>
+          <w:szCs w:val="20"/>
+        </w:rPr>
+        <w:t>liblinear</w:t>
+      </w:r>
+      <w:proofErr w:type="spellEnd"/>
+      <w:r>
+        <w:rPr>
+          <w:rFonts w:eastAsiaTheme="minorHAnsi"/>
+          <w:sz w:val="20"/>
+          <w:szCs w:val="20"/>
+        </w:rPr>
+        <w:t xml:space="preserve">’ for red wine and C = 10, penalty = ‘L2’, and solver = ‘saga’ for white wine. An optimal set is defined by the hyperparameters that yield the highest AUC. In defining the range for ‘C’ (and other </w:t>
       </w:r>
       <w:r>
         <w:rPr>
@@ -5193,105 +5531,9 @@
           <w:rFonts w:eastAsiaTheme="minorHAnsi"/>
           <w:sz w:val="20"/>
           <w:szCs w:val="20"/>
-        </w:rPr>
-        <w:t xml:space="preserve">As an ensemble model, random forests are often difficult to interpret. </w:t>
-      </w:r>
-      <w:r>
-        <w:rPr>
-          <w:rFonts w:eastAsiaTheme="minorHAnsi"/>
-          <w:sz w:val="20"/>
-          <w:szCs w:val="20"/>
-        </w:rPr>
-        <w:t xml:space="preserve">In an effort to better </w:t>
-      </w:r>
-      <w:r>
-        <w:rPr>
-          <w:rFonts w:eastAsiaTheme="minorHAnsi"/>
-          <w:sz w:val="20"/>
-          <w:szCs w:val="20"/>
-        </w:rPr>
-        <w:t>understand</w:t>
-      </w:r>
-      <w:r>
-        <w:rPr>
-          <w:rFonts w:eastAsiaTheme="minorHAnsi"/>
-          <w:sz w:val="20"/>
-          <w:szCs w:val="20"/>
-        </w:rPr>
-        <w:t xml:space="preserve"> our “black-box” model, we employed the LIME (Local Interpretable Model-Agnostic Explanations) technique. LIME’s authors posit two types of trust when one explains a </w:t>
-      </w:r>
-      <w:r>
-        <w:rPr>
-          <w:rFonts w:eastAsiaTheme="minorHAnsi"/>
-          <w:sz w:val="20"/>
-          <w:szCs w:val="20"/>
-        </w:rPr>
-        <w:t>machine learning</w:t>
-      </w:r>
-      <w:r>
-        <w:rPr>
-          <w:rFonts w:eastAsiaTheme="minorHAnsi"/>
-          <w:sz w:val="20"/>
-          <w:szCs w:val="20"/>
-        </w:rPr>
-        <w:t xml:space="preserve"> model: trusting a prediction and trusting a model</w:t>
-      </w:r>
-      <w:r>
-        <w:rPr>
-          <w:rStyle w:val="FootnoteReference"/>
-          <w:rFonts w:eastAsiaTheme="minorHAnsi"/>
-          <w:sz w:val="20"/>
-          <w:szCs w:val="20"/>
-        </w:rPr>
-        <w:footnoteReference w:id="5"/>
-      </w:r>
-      <w:r>
-        <w:rPr>
-          <w:rFonts w:eastAsiaTheme="minorHAnsi"/>
-          <w:sz w:val="20"/>
-          <w:szCs w:val="20"/>
-        </w:rPr>
-        <w:t xml:space="preserve">. Users of a model will gain trust when it is easier to interpret. Further, we are </w:t>
-      </w:r>
-      <w:r>
-        <w:rPr>
-          <w:rFonts w:eastAsiaTheme="minorHAnsi"/>
-          <w:sz w:val="20"/>
-          <w:szCs w:val="20"/>
-        </w:rPr>
-        <w:t>concerned with local fidelity</w:t>
-      </w:r>
-      <w:r>
-        <w:rPr>
-          <w:rFonts w:eastAsiaTheme="minorHAnsi"/>
-          <w:sz w:val="20"/>
-          <w:szCs w:val="20"/>
-        </w:rPr>
-        <w:t>:</w:t>
-      </w:r>
-      <w:r>
-        <w:rPr>
-          <w:rFonts w:eastAsiaTheme="minorHAnsi"/>
-          <w:sz w:val="20"/>
-          <w:szCs w:val="20"/>
-        </w:rPr>
-        <w:t xml:space="preserve"> features that are significant in the global problem may not be</w:t>
-      </w:r>
-      <w:r>
-        <w:rPr>
-          <w:rFonts w:eastAsiaTheme="minorHAnsi"/>
-          <w:sz w:val="20"/>
-          <w:szCs w:val="20"/>
-        </w:rPr>
-        <w:t xml:space="preserve"> significant</w:t>
-      </w:r>
-      <w:r>
-        <w:rPr>
-          <w:rFonts w:eastAsiaTheme="minorHAnsi"/>
-          <w:sz w:val="20"/>
-          <w:szCs w:val="20"/>
-        </w:rPr>
-        <w:t xml:space="preserve"> locally.</w:t>
+          <w:highlight w:val="yellow"/>
+        </w:rPr>
+        <w:t>[Lift]</w:t>
       </w:r>
     </w:p>
     <w:p>
@@ -5310,6 +5552,114 @@
           <w:sz w:val="20"/>
           <w:szCs w:val="20"/>
         </w:rPr>
+        <w:t xml:space="preserve">As an ensemble model, random forests are often difficult to interpret. </w:t>
+      </w:r>
+      <w:r>
+        <w:rPr>
+          <w:rFonts w:eastAsiaTheme="minorHAnsi"/>
+          <w:sz w:val="20"/>
+          <w:szCs w:val="20"/>
+        </w:rPr>
+        <w:t xml:space="preserve">In an effort to better </w:t>
+      </w:r>
+      <w:r>
+        <w:rPr>
+          <w:rFonts w:eastAsiaTheme="minorHAnsi"/>
+          <w:sz w:val="20"/>
+          <w:szCs w:val="20"/>
+        </w:rPr>
+        <w:t>understand</w:t>
+      </w:r>
+      <w:r>
+        <w:rPr>
+          <w:rFonts w:eastAsiaTheme="minorHAnsi"/>
+          <w:sz w:val="20"/>
+          <w:szCs w:val="20"/>
+        </w:rPr>
+        <w:t xml:space="preserve"> our “black-box” model, we employed the LIME (Local Interpretable Model-Agnostic Explanations) technique. LIME’s authors posit two types of trust when one explains a </w:t>
+      </w:r>
+      <w:r>
+        <w:rPr>
+          <w:rFonts w:eastAsiaTheme="minorHAnsi"/>
+          <w:sz w:val="20"/>
+          <w:szCs w:val="20"/>
+        </w:rPr>
+        <w:t>machine learning</w:t>
+      </w:r>
+      <w:r>
+        <w:rPr>
+          <w:rFonts w:eastAsiaTheme="minorHAnsi"/>
+          <w:sz w:val="20"/>
+          <w:szCs w:val="20"/>
+        </w:rPr>
+        <w:t xml:space="preserve"> model: trusting a prediction and trusting a model</w:t>
+      </w:r>
+      <w:r>
+        <w:rPr>
+          <w:rStyle w:val="FootnoteReference"/>
+          <w:rFonts w:eastAsiaTheme="minorHAnsi"/>
+          <w:sz w:val="20"/>
+          <w:szCs w:val="20"/>
+        </w:rPr>
+        <w:footnoteReference w:id="5"/>
+      </w:r>
+      <w:r>
+        <w:rPr>
+          <w:rFonts w:eastAsiaTheme="minorHAnsi"/>
+          <w:sz w:val="20"/>
+          <w:szCs w:val="20"/>
+        </w:rPr>
+        <w:t>. Users of a model will gain trust when it is easier to interpret. Further, we are concerned with local fidelity</w:t>
+      </w:r>
+      <w:r>
+        <w:rPr>
+          <w:rFonts w:eastAsiaTheme="minorHAnsi"/>
+          <w:sz w:val="20"/>
+          <w:szCs w:val="20"/>
+        </w:rPr>
+        <w:t>:</w:t>
+      </w:r>
+      <w:r>
+        <w:rPr>
+          <w:rFonts w:eastAsiaTheme="minorHAnsi"/>
+          <w:sz w:val="20"/>
+          <w:szCs w:val="20"/>
+        </w:rPr>
+        <w:t xml:space="preserve"> features that are significant in the global problem may not be</w:t>
+      </w:r>
+      <w:r>
+        <w:rPr>
+          <w:rFonts w:eastAsiaTheme="minorHAnsi"/>
+          <w:sz w:val="20"/>
+          <w:szCs w:val="20"/>
+        </w:rPr>
+        <w:t xml:space="preserve"> significant</w:t>
+      </w:r>
+      <w:r>
+        <w:rPr>
+          <w:rFonts w:eastAsiaTheme="minorHAnsi"/>
+          <w:sz w:val="20"/>
+          <w:szCs w:val="20"/>
+        </w:rPr>
+        <w:t xml:space="preserve"> locally.</w:t>
+      </w:r>
+    </w:p>
+    <w:p>
+      <w:pPr>
+        <w:spacing w:line="480" w:lineRule="auto"/>
+        <w:ind w:firstLine="360"/>
+        <w:rPr>
+          <w:rFonts w:eastAsiaTheme="minorHAnsi"/>
+          <w:sz w:val="20"/>
+          <w:szCs w:val="20"/>
+        </w:rPr>
+      </w:pPr>
+      <w:r>
+        <w:rPr>
+          <w:rFonts w:eastAsiaTheme="minorHAnsi"/>
+          <w:sz w:val="20"/>
+          <w:szCs w:val="20"/>
+        </w:rPr>
         <w:t>LIME perturbs data around a local instance to build a model</w:t>
       </w:r>
       <w:r>
@@ -5342,7 +5692,15 @@
           <w:sz w:val="20"/>
           <w:szCs w:val="20"/>
         </w:rPr>
-        <w:t xml:space="preserve"> this explanation in a local sense, not a global one. We applied LIME to the tuned random forest classifier. For the red wine dataset, randomizing which test set instance to explain, we found that high sulphate content has positive correlation with high red wine quality and low alcohol content negatively correlates with high red wine quality. For the white wine dataset, we similarly found that low alcohol content negatively correlates with high white wine quality and a high level of chlorides negatively correlates with high white wine quality. This supports our </w:t>
+        <w:t xml:space="preserve"> this explanation in a local sense, not a global one. We applied LIME to the tuned random forest classifier. For the red wine dataset, randomizing which test set instance to explain, we found that high sulphate content has positive correlation with high red wine quality and low alcohol content </w:t>
+      </w:r>
+      <w:r>
+        <w:rPr>
+          <w:rFonts w:eastAsiaTheme="minorHAnsi"/>
+          <w:sz w:val="20"/>
+          <w:szCs w:val="20"/>
+        </w:rPr>
+        <w:t xml:space="preserve">negatively correlates with high red wine quality. For the white wine dataset, we similarly found that low alcohol content negatively correlates with high white wine quality and a high level of chlorides negatively correlates with high white wine quality. This supports our </w:t>
       </w:r>
       <w:r>
         <w:rPr>
@@ -5378,6 +5736,7 @@
       </w:r>
       <w:r>
         <w:rPr>
+          <w:rFonts w:eastAsiaTheme="minorHAnsi"/>
           <w:sz w:val="20"/>
           <w:szCs w:val="20"/>
         </w:rPr>
@@ -5389,8 +5748,427 @@
           <w:sz w:val="20"/>
           <w:szCs w:val="20"/>
         </w:rPr>
-        <w:t>impact the quality of vinho verde, we can begin to inform our business use case.</w:t>
-      </w:r>
+        <w:t xml:space="preserve">impact the quality of </w:t>
+      </w:r>
+      <w:proofErr w:type="spellStart"/>
+      <w:r>
+        <w:rPr>
+          <w:rFonts w:eastAsiaTheme="minorHAnsi"/>
+          <w:sz w:val="20"/>
+          <w:szCs w:val="20"/>
+        </w:rPr>
+        <w:t>vinho</w:t>
+      </w:r>
+      <w:proofErr w:type="spellEnd"/>
+      <w:r>
+        <w:rPr>
+          <w:rFonts w:eastAsiaTheme="minorHAnsi"/>
+          <w:sz w:val="20"/>
+          <w:szCs w:val="20"/>
+        </w:rPr>
+        <w:t xml:space="preserve"> </w:t>
+      </w:r>
+      <w:proofErr w:type="spellStart"/>
+      <w:r>
+        <w:rPr>
+          <w:rFonts w:eastAsiaTheme="minorHAnsi"/>
+          <w:sz w:val="20"/>
+          <w:szCs w:val="20"/>
+        </w:rPr>
+        <w:t>verde</w:t>
+      </w:r>
+      <w:proofErr w:type="spellEnd"/>
+      <w:r>
+        <w:rPr>
+          <w:rFonts w:eastAsiaTheme="minorHAnsi"/>
+          <w:sz w:val="20"/>
+          <w:szCs w:val="20"/>
+        </w:rPr>
+        <w:t>, we can begin to inform our business use case.</w:t>
+      </w:r>
+    </w:p>
+    <w:p>
+      <w:pPr>
+        <w:spacing w:line="480" w:lineRule="auto"/>
+        <w:ind w:firstLine="360"/>
+        <w:rPr>
+          <w:rFonts w:eastAsiaTheme="minorHAnsi"/>
+          <w:sz w:val="20"/>
+          <w:szCs w:val="20"/>
+        </w:rPr>
+      </w:pPr>
+      <w:r>
+        <w:rPr>
+          <w:rFonts w:eastAsiaTheme="minorHAnsi"/>
+          <w:sz w:val="20"/>
+          <w:szCs w:val="20"/>
+        </w:rPr>
+        <w:t>We conducted a cost-benefit analysis based on the confusion matrix to present the cost associated with mislabeling. Assume a bottle of high-quality wine is 100 dollars and a bottle of poor-quality wine is 10 dollars. Let the no mislabeling case be the base scenario, where cost/benefit equals to 0. Mislabeling a good wine as a poor-quality wine (false negative) and selling it would cause direct revenue loss of 90 dollars for the retailer. Though the cost of mislabeling a poor-quality wine as a good wine (false positive) cannot be monetized, this type of mislabeling would be considered as fraud and thus jeopardize the brand name and the trust from customers. </w:t>
+      </w:r>
+    </w:p>
+    <w:p>
+      <w:pPr>
+        <w:spacing w:line="480" w:lineRule="auto"/>
+        <w:ind w:firstLine="360"/>
+      </w:pPr>
+      <w:r>
+        <w:rPr>
+          <w:rFonts w:eastAsiaTheme="minorHAnsi"/>
+          <w:sz w:val="20"/>
+          <w:szCs w:val="20"/>
+        </w:rPr>
+        <w:t xml:space="preserve">To provide one example in which this model may solve a business problem, we focused on the specific use case of applying our data mining to a wine distributor, fictitiously named Wine Lovers. Our analysis is specifically for Portuguese </w:t>
+      </w:r>
+      <w:proofErr w:type="spellStart"/>
+      <w:r>
+        <w:rPr>
+          <w:rFonts w:eastAsiaTheme="minorHAnsi"/>
+          <w:sz w:val="20"/>
+          <w:szCs w:val="20"/>
+        </w:rPr>
+        <w:t>vinho</w:t>
+      </w:r>
+      <w:proofErr w:type="spellEnd"/>
+      <w:r>
+        <w:rPr>
+          <w:rFonts w:eastAsiaTheme="minorHAnsi"/>
+          <w:sz w:val="20"/>
+          <w:szCs w:val="20"/>
+        </w:rPr>
+        <w:t xml:space="preserve"> </w:t>
+      </w:r>
+      <w:proofErr w:type="spellStart"/>
+      <w:r>
+        <w:rPr>
+          <w:rFonts w:eastAsiaTheme="minorHAnsi"/>
+          <w:sz w:val="20"/>
+          <w:szCs w:val="20"/>
+        </w:rPr>
+        <w:t>verde</w:t>
+      </w:r>
+      <w:proofErr w:type="spellEnd"/>
+      <w:r>
+        <w:rPr>
+          <w:rFonts w:eastAsiaTheme="minorHAnsi"/>
+          <w:sz w:val="20"/>
+          <w:szCs w:val="20"/>
+        </w:rPr>
+        <w:t xml:space="preserve"> wines, though future work could focus on a larger, broader wine dataset. By implementing our tuned random forest to Wine Lovers’ purchasing department, the department can find mismatches in price and predicted quality. For example, if bottle A received a “Good” quality classification, the distributor could sell bottle A to wine shops for an increased value as consumer demand for that bottle should in theory increase due to its higher quality.</w:t>
+      </w:r>
+    </w:p>
+    <w:p>
+      <w:pPr>
+        <w:spacing w:line="480" w:lineRule="auto"/>
+        <w:ind w:firstLine="360"/>
+        <w:rPr>
+          <w:rFonts w:eastAsiaTheme="minorHAnsi"/>
+          <w:sz w:val="20"/>
+          <w:szCs w:val="20"/>
+        </w:rPr>
+      </w:pPr>
+      <w:r>
+        <w:rPr>
+          <w:rFonts w:eastAsiaTheme="minorHAnsi"/>
+          <w:sz w:val="20"/>
+          <w:szCs w:val="20"/>
+        </w:rPr>
+        <w:lastRenderedPageBreak/>
+        <w:t>If consumer taste does not drive demand, then the perceived value of increasing bottle A’s price may drive demand aided by a quantifiable justification (</w:t>
+      </w:r>
+      <w:r>
+        <w:rPr>
+          <w:rFonts w:eastAsiaTheme="minorHAnsi"/>
+          <w:sz w:val="20"/>
+          <w:szCs w:val="20"/>
+        </w:rPr>
+        <w:t>i.e.,</w:t>
+      </w:r>
+      <w:r>
+        <w:rPr>
+          <w:rFonts w:eastAsiaTheme="minorHAnsi"/>
+          <w:sz w:val="20"/>
+          <w:szCs w:val="20"/>
+        </w:rPr>
+        <w:t xml:space="preserve"> our model’s classification). The benefits of hierarchical clustering (explained earlier) can then be applied by Wine Lovers as well. By choosing a lower and a higher priced bottle from each cluster, we can provide a diversified set of wines -- for example, a low-priced wine that may taste similarly to high priced wine given its similar physicochemical properties. This would allow consumers to sample a diverse set of wines. </w:t>
+      </w:r>
+    </w:p>
+    <w:p>
+      <w:pPr>
+        <w:spacing w:line="480" w:lineRule="auto"/>
+        <w:ind w:firstLine="360"/>
+        <w:rPr>
+          <w:rFonts w:eastAsiaTheme="minorHAnsi"/>
+          <w:sz w:val="20"/>
+          <w:szCs w:val="20"/>
+        </w:rPr>
+      </w:pPr>
+    </w:p>
+    <w:p>
+      <w:pPr>
+        <w:spacing w:line="480" w:lineRule="auto"/>
+        <w:rPr>
+          <w:b/>
+          <w:bCs/>
+          <w:sz w:val="20"/>
+          <w:szCs w:val="20"/>
+        </w:rPr>
+      </w:pPr>
+      <w:r>
+        <w:rPr>
+          <w:b/>
+          <w:bCs/>
+          <w:sz w:val="20"/>
+          <w:szCs w:val="20"/>
+        </w:rPr>
+        <w:t>5. Deployment</w:t>
+      </w:r>
+    </w:p>
+    <w:p>
+      <w:pPr>
+        <w:spacing w:line="480" w:lineRule="auto"/>
+        <w:ind w:firstLine="360"/>
+        <w:rPr>
+          <w:rFonts w:eastAsiaTheme="minorHAnsi"/>
+          <w:sz w:val="20"/>
+          <w:szCs w:val="20"/>
+        </w:rPr>
+      </w:pPr>
+      <w:r>
+        <w:rPr>
+          <w:rFonts w:eastAsiaTheme="minorHAnsi"/>
+          <w:sz w:val="20"/>
+          <w:szCs w:val="20"/>
+        </w:rPr>
+        <w:t>After the requisite featuring engineering, modeling, and evaluation has been completed, Wine Lovers can deploy the optimal model (in this case a random forest) on its inventory as a method to set prices when selling to wine vendors. Specifically, it can use the model to quickly analyze the physicochemical properties of its stock, predict the quality for each bottle, and use the predictions and the prediction probabilities to establish the value of each wine.</w:t>
+      </w:r>
+    </w:p>
+    <w:p>
+      <w:pPr>
+        <w:spacing w:line="480" w:lineRule="auto"/>
+        <w:ind w:firstLine="360"/>
+        <w:rPr>
+          <w:rFonts w:eastAsiaTheme="minorHAnsi"/>
+          <w:sz w:val="20"/>
+          <w:szCs w:val="20"/>
+        </w:rPr>
+      </w:pPr>
+      <w:r>
+        <w:rPr>
+          <w:rFonts w:eastAsiaTheme="minorHAnsi"/>
+          <w:sz w:val="20"/>
+          <w:szCs w:val="20"/>
+        </w:rPr>
+        <w:t xml:space="preserve">Due to the smaller scale of its wine inventory, it could compute batch predictions either ad hoc or on a continuously scheduled basis. This offline deployment allows for a rush-free serving container as opposed to an online one that streams in real-time. To be able to scale the pipeline based on demand, it could implement a containerized solution like Kubernetes where all the model artifacts are packaged in appropriate containers. It could package the random forest model along with metadata files and model parameter files. Wine Lovers data processing would not require the implementation of </w:t>
+      </w:r>
+      <w:proofErr w:type="gramStart"/>
+      <w:r>
+        <w:rPr>
+          <w:rFonts w:eastAsiaTheme="minorHAnsi"/>
+          <w:sz w:val="20"/>
+          <w:szCs w:val="20"/>
+        </w:rPr>
+        <w:t>Spark</w:t>
+      </w:r>
+      <w:proofErr w:type="gramEnd"/>
+      <w:r>
+        <w:rPr>
+          <w:rFonts w:eastAsiaTheme="minorHAnsi"/>
+          <w:sz w:val="20"/>
+          <w:szCs w:val="20"/>
+        </w:rPr>
+        <w:t xml:space="preserve"> but a parallelized solution could be useful for larger wine distributors that sell wine from all over the world.</w:t>
+      </w:r>
+    </w:p>
+    <w:p>
+      <w:pPr>
+        <w:spacing w:line="480" w:lineRule="auto"/>
+        <w:ind w:firstLine="360"/>
+        <w:rPr>
+          <w:rFonts w:eastAsiaTheme="minorHAnsi"/>
+          <w:sz w:val="20"/>
+          <w:szCs w:val="20"/>
+        </w:rPr>
+      </w:pPr>
+      <w:r>
+        <w:rPr>
+          <w:rFonts w:eastAsiaTheme="minorHAnsi"/>
+          <w:sz w:val="20"/>
+          <w:szCs w:val="20"/>
+        </w:rPr>
+        <w:t> Additionally, a scalable database solution such as Cassandra would allow for the model repository to be stored along with the full set of physicochemical features in a separate database. The batch predictions would be available for SQL querying once loaded by the serving container. To ensure that the model is accurately performing optimally, we must monitor its predictions and ensure the production environment is operating on accurate and relevant data. Wine Lovers could log metrics on its model by sampling a percentage of predictions and comparing that sample with wine assessors’ quality score. To create a data science feedback product, we could interact with wine shops to see how their customers enjoyed individual wines and score our model appropriately. This would inform future model tuning and how the data generating process may be improved upon. </w:t>
+      </w:r>
+    </w:p>
+    <w:p>
+      <w:pPr>
+        <w:spacing w:line="480" w:lineRule="auto"/>
+        <w:ind w:firstLine="360"/>
+        <w:rPr>
+          <w:rFonts w:eastAsiaTheme="minorHAnsi"/>
+          <w:sz w:val="20"/>
+          <w:szCs w:val="20"/>
+        </w:rPr>
+      </w:pPr>
+      <w:r>
+        <w:rPr>
+          <w:rFonts w:eastAsiaTheme="minorHAnsi"/>
+          <w:sz w:val="20"/>
+          <w:szCs w:val="20"/>
+        </w:rPr>
+        <w:t>As we are implementing a model for a substance (alcohol), we have to be mindful of the ethical ramifications. Through our MI analysis as well as the LIME explanation model, we found the alcohol feature to be one of the most predictive of wine quality. If we employ our model to help winemakers create wine that is of better quality by increasing alcohol content, we have to be mindful of how we market that wine to consumers as it can pose a bigger threat to a consumer’s health.</w:t>
+      </w:r>
+    </w:p>
+    <w:p>
+      <w:pPr>
+        <w:spacing w:line="480" w:lineRule="auto"/>
+        <w:ind w:firstLine="360"/>
+        <w:rPr>
+          <w:rFonts w:eastAsiaTheme="minorHAnsi"/>
+          <w:sz w:val="20"/>
+          <w:szCs w:val="20"/>
+        </w:rPr>
+      </w:pPr>
+      <w:r>
+        <w:rPr>
+          <w:rFonts w:eastAsiaTheme="minorHAnsi"/>
+          <w:sz w:val="20"/>
+          <w:szCs w:val="20"/>
+        </w:rPr>
+        <w:t xml:space="preserve">A potential risk associated with this model is that of concept drift. If the model was trained on 2019’s wines, for example, and then deployed in 2020, there could be external factors that influence a wine’s quality. For example, if the weather in 2019 was drastically different than that in 2020, the physicochemical properties leading to good wine in 2019 may be different than those in 2020. A distributor must thus be conscious of other components affecting a wine’s quality, such as weather and market trends. To mitigate this, ideally the </w:t>
+      </w:r>
+      <w:r>
+        <w:rPr>
+          <w:rFonts w:eastAsiaTheme="minorHAnsi"/>
+          <w:sz w:val="20"/>
+          <w:szCs w:val="20"/>
+        </w:rPr>
+        <w:lastRenderedPageBreak/>
+        <w:t>model in deployment would be trained on a year with similar weather and soil conditions.</w:t>
+      </w:r>
+    </w:p>
+    <w:p>
+      <w:pPr>
+        <w:spacing w:line="480" w:lineRule="auto"/>
+        <w:ind w:firstLine="360"/>
+        <w:rPr>
+          <w:rFonts w:eastAsiaTheme="minorHAnsi"/>
+          <w:sz w:val="20"/>
+          <w:szCs w:val="20"/>
+        </w:rPr>
+      </w:pPr>
+    </w:p>
+    <w:p>
+      <w:pPr>
+        <w:spacing w:line="480" w:lineRule="auto"/>
+        <w:rPr>
+          <w:b/>
+          <w:bCs/>
+          <w:sz w:val="20"/>
+          <w:szCs w:val="20"/>
+        </w:rPr>
+      </w:pPr>
+      <w:r>
+        <w:rPr>
+          <w:b/>
+          <w:bCs/>
+          <w:sz w:val="20"/>
+          <w:szCs w:val="20"/>
+        </w:rPr>
+        <w:t xml:space="preserve">6. </w:t>
+      </w:r>
+      <w:r>
+        <w:rPr>
+          <w:b/>
+          <w:bCs/>
+          <w:sz w:val="20"/>
+          <w:szCs w:val="20"/>
+        </w:rPr>
+        <w:t>Conclusion</w:t>
+      </w:r>
+    </w:p>
+    <w:p>
+      <w:pPr>
+        <w:spacing w:line="480" w:lineRule="auto"/>
+        <w:ind w:firstLine="450"/>
+        <w:rPr>
+          <w:rFonts w:eastAsiaTheme="minorHAnsi"/>
+          <w:sz w:val="20"/>
+          <w:szCs w:val="20"/>
+        </w:rPr>
+      </w:pPr>
+      <w:r>
+        <w:rPr>
+          <w:rFonts w:eastAsiaTheme="minorHAnsi"/>
+          <w:sz w:val="20"/>
+          <w:szCs w:val="20"/>
+        </w:rPr>
+        <w:t xml:space="preserve">In this paper we have introduced the Portuguese white and red </w:t>
+      </w:r>
+      <w:proofErr w:type="spellStart"/>
+      <w:r>
+        <w:rPr>
+          <w:rFonts w:eastAsiaTheme="minorHAnsi"/>
+          <w:sz w:val="20"/>
+          <w:szCs w:val="20"/>
+        </w:rPr>
+        <w:t>vinho</w:t>
+      </w:r>
+      <w:proofErr w:type="spellEnd"/>
+      <w:r>
+        <w:rPr>
+          <w:rFonts w:eastAsiaTheme="minorHAnsi"/>
+          <w:sz w:val="20"/>
+          <w:szCs w:val="20"/>
+        </w:rPr>
+        <w:t xml:space="preserve"> </w:t>
+      </w:r>
+      <w:proofErr w:type="spellStart"/>
+      <w:r>
+        <w:rPr>
+          <w:rFonts w:eastAsiaTheme="minorHAnsi"/>
+          <w:sz w:val="20"/>
+          <w:szCs w:val="20"/>
+        </w:rPr>
+        <w:t>verde</w:t>
+      </w:r>
+      <w:proofErr w:type="spellEnd"/>
+      <w:r>
+        <w:rPr>
+          <w:rFonts w:eastAsiaTheme="minorHAnsi"/>
+          <w:sz w:val="20"/>
+          <w:szCs w:val="20"/>
+        </w:rPr>
+        <w:t xml:space="preserve"> wine dataset. Framed as a binary classification problem, we sought to develop a model to identify if a wine would be of good or poor quality given its physicochemical properties. Using AUC as an evaluation metric, we developed a strong-performing random forest model. We suggested several use cases for such a model. Specifically, a wine distributor </w:t>
+      </w:r>
+      <w:r>
+        <w:rPr>
+          <w:rFonts w:eastAsiaTheme="minorHAnsi"/>
+          <w:sz w:val="20"/>
+          <w:szCs w:val="20"/>
+        </w:rPr>
+        <w:t>could use the physicochemical properties to evaluate the qualities of the wine, and thus use that information to set prices it markets to vendors.</w:t>
+      </w:r>
+    </w:p>
+    <w:p>
+      <w:pPr>
+        <w:spacing w:line="480" w:lineRule="auto"/>
+        <w:ind w:firstLine="360"/>
+        <w:rPr>
+          <w:rFonts w:eastAsiaTheme="minorHAnsi"/>
+          <w:sz w:val="20"/>
+          <w:szCs w:val="20"/>
+        </w:rPr>
+      </w:pPr>
+    </w:p>
+    <w:p>
+      <w:pPr>
+        <w:spacing w:line="480" w:lineRule="auto"/>
+        <w:ind w:firstLine="360"/>
+        <w:rPr>
+          <w:rFonts w:eastAsiaTheme="minorHAnsi"/>
+          <w:sz w:val="20"/>
+          <w:szCs w:val="20"/>
+        </w:rPr>
+      </w:pPr>
     </w:p>
     <w:p/>
     <w:p>
@@ -5534,7 +6312,6 @@
           <w:docPartUnique/>
         </w:docPartObj>
       </w:sdtPr>
-      <w:sdtEndPr/>
       <w:sdtContent>
         <w:p>
           <w:pPr>
@@ -5756,16 +6533,7 @@
           <w:sz w:val="20"/>
           <w:szCs w:val="20"/>
         </w:rPr>
-        <w:t>Team Contributions</w:t>
-      </w:r>
-      <w:r>
-        <w:rPr>
-          <w:b/>
-          <w:bCs/>
-          <w:sz w:val="20"/>
-          <w:szCs w:val="20"/>
-        </w:rPr>
-        <w:t>:</w:t>
+        <w:t>Team Contributions:</w:t>
       </w:r>
     </w:p>
     <w:p>
@@ -5830,47 +6598,21 @@
           <w:szCs w:val="20"/>
         </w:rPr>
       </w:pPr>
-      <w:r>
-        <w:rPr>
-          <w:sz w:val="20"/>
-          <w:szCs w:val="20"/>
-        </w:rPr>
-        <w:t xml:space="preserve">Zixiao: </w:t>
-      </w:r>
-      <w:r>
-        <w:rPr>
-          <w:sz w:val="20"/>
-          <w:szCs w:val="20"/>
-        </w:rPr>
-        <w:t xml:space="preserve">Data understanding, model evaluation, </w:t>
-      </w:r>
-      <w:r>
-        <w:rPr>
-          <w:sz w:val="20"/>
-          <w:szCs w:val="20"/>
-        </w:rPr>
-        <w:t>K</w:t>
-      </w:r>
-      <w:r>
-        <w:rPr>
-          <w:sz w:val="20"/>
-          <w:szCs w:val="20"/>
-        </w:rPr>
-        <w:t>-</w:t>
-      </w:r>
-      <w:r>
-        <w:rPr>
-          <w:sz w:val="20"/>
-          <w:szCs w:val="20"/>
-        </w:rPr>
-        <w:t>NN</w:t>
-      </w:r>
-      <w:r>
-        <w:rPr>
-          <w:sz w:val="20"/>
-          <w:szCs w:val="20"/>
-        </w:rPr>
-        <w:t>/SVM models</w:t>
+      <w:proofErr w:type="spellStart"/>
+      <w:r>
+        <w:rPr>
+          <w:sz w:val="20"/>
+          <w:szCs w:val="20"/>
+        </w:rPr>
+        <w:t>Zixiao</w:t>
+      </w:r>
+      <w:proofErr w:type="spellEnd"/>
+      <w:r>
+        <w:rPr>
+          <w:sz w:val="20"/>
+          <w:szCs w:val="20"/>
+        </w:rPr>
+        <w:t>: Data understanding, model evaluation, K-NN/SVM models</w:t>
       </w:r>
     </w:p>
     <w:p>
@@ -13405,7 +14147,27 @@
                 <w:sz w:val="18"/>
                 <w:szCs w:val="18"/>
               </w:rPr>
-              <w:t>The amount of salts of sulfuric acid in wine. Used for inhibiting microbial growth.</w:t>
+              <w:t xml:space="preserve">The </w:t>
+            </w:r>
+            <w:proofErr w:type="gramStart"/>
+            <w:r>
+              <w:rPr>
+                <w:rFonts w:ascii="Times" w:hAnsi="Times"/>
+                <w:color w:val="000000"/>
+                <w:sz w:val="18"/>
+                <w:szCs w:val="18"/>
+              </w:rPr>
+              <w:t>amount</w:t>
+            </w:r>
+            <w:proofErr w:type="gramEnd"/>
+            <w:r>
+              <w:rPr>
+                <w:rFonts w:ascii="Times" w:hAnsi="Times"/>
+                <w:color w:val="000000"/>
+                <w:sz w:val="18"/>
+                <w:szCs w:val="18"/>
+              </w:rPr>
+              <w:t xml:space="preserve"> of salts of sulfuric acid in wine. Used for inhibiting microbial growth.</w:t>
             </w:r>
             <w:r>
               <w:rPr>
@@ -14220,7 +14982,7 @@
           <w:color w:val="000000"/>
           <w:bdr w:val="none" w:sz="0" w:space="0" w:color="auto" w:frame="1"/>
         </w:rPr>
-        <w:instrText xml:space="preserve"> </w:instrText>
+        <w:instrText xml:space="preserve"> INCLUDEPICTURE  "https://lh3.googleusercontent.com/vR15ptdhbpb3AKvb1hESdU6emDynIf_V4OqfvXAwE5et7_FxaI-nNxIhKZrRci2uF9yprmtUUp4hSjAQULIst-umQHFRVmdO1hOkR8hVXOY1rhsWqXYSOgkF-NqZZRbklOaK0IzR" \* MERGEFORMATINET </w:instrText>
       </w:r>
       <w:r>
         <w:rPr>
@@ -14230,7 +14992,7 @@
           <w:color w:val="000000"/>
           <w:bdr w:val="none" w:sz="0" w:space="0" w:color="auto" w:frame="1"/>
         </w:rPr>
-        <w:instrText>INCLUDEPICTURE  "https://lh3.googleusercontent.</w:instrText>
+        <w:fldChar w:fldCharType="separate"/>
       </w:r>
       <w:r>
         <w:rPr>
@@ -14240,7 +15002,7 @@
           <w:color w:val="000000"/>
           <w:bdr w:val="none" w:sz="0" w:space="0" w:color="auto" w:frame="1"/>
         </w:rPr>
-        <w:instrText>com/vR15ptdhbpb3AKvb1hESdU6emDynIf_V4OqfvXAwE5et7_FxaI-nNxIhKZrRci2uF9yprmtUUp4hSjAQULIst-umQHFRVmdO1hOkR8hVXOY1rhsWqXYSOgkF-NqZZRbklOaK0IzR" \* MERGEFORMATINET</w:instrText>
+        <w:fldChar w:fldCharType="begin"/>
       </w:r>
       <w:r>
         <w:rPr>
@@ -14250,7 +15012,7 @@
           <w:color w:val="000000"/>
           <w:bdr w:val="none" w:sz="0" w:space="0" w:color="auto" w:frame="1"/>
         </w:rPr>
-        <w:instrText xml:space="preserve"> </w:instrText>
+        <w:instrText xml:space="preserve"> INCLUDEPICTURE  "https://lh3.googleusercontent.com/vR15ptdhbpb3AKvb1hESdU6emDynIf_V4OqfvXAwE5et7_FxaI-nNxIhKZrRci2uF9yprmtUUp4hSjAQULIst-umQHFRVmdO1hOkR8hVXOY1rhsWqXYSOgkF-NqZZRbklOaK0IzR" \* MERGEFORMATINET </w:instrText>
       </w:r>
       <w:r>
         <w:rPr>
@@ -14270,8 +15032,8 @@
           <w:color w:val="000000"/>
           <w:bdr w:val="none" w:sz="0" w:space="0" w:color="auto" w:frame="1"/>
         </w:rPr>
-        <w:pict w14:anchorId="1D75672D">
-          <v:shape id="_x0000_i1030" type="#_x0000_t75" alt="" style="width:461.9pt;height:175.55pt;mso-width-percent:0;mso-height-percent:0;mso-width-percent:0;mso-height-percent:0">
+        <w:pict w14:anchorId="7A38EAC1">
+          <v:shape id="_x0000_i1030" type="#_x0000_t75" alt="" style="width:462.1pt;height:175.85pt;mso-width-percent:0;mso-height-percent:0;mso-width-percent:0;mso-height-percent:0">
             <v:imagedata r:id="rId18" r:href="rId19"/>
           </v:shape>
         </w:pict>
@@ -14290,6 +15052,16 @@
         <w:rPr>
           <w:i/>
           <w:iCs/>
+          <w:noProof/>
+          <w:color w:val="000000"/>
+          <w:bdr w:val="none" w:sz="0" w:space="0" w:color="auto" w:frame="1"/>
+        </w:rPr>
+        <w:fldChar w:fldCharType="end"/>
+      </w:r>
+      <w:r>
+        <w:rPr>
+          <w:i/>
+          <w:iCs/>
           <w:color w:val="000000"/>
           <w:bdr w:val="none" w:sz="0" w:space="0" w:color="auto" w:frame="1"/>
         </w:rPr>
@@ -14342,7 +15114,7 @@
           <w:color w:val="000000"/>
           <w:bdr w:val="none" w:sz="0" w:space="0" w:color="auto" w:frame="1"/>
         </w:rPr>
-        <w:instrText xml:space="preserve"> </w:instrText>
+        <w:instrText xml:space="preserve"> INCLUDEPICTURE  "https://lh5.googleusercontent.com/b1ordGK8TIs7pv-b70wRzPKmZPIWok2USh2ZiahjoC3Mltm1V3E5E9LVFqFHFmbiQtZcNqrl0y7wAqe9bIYhwUxTy0lSff6j1iRNL7ZsuHRN0MhXNP8PjBb6rLSdn_YSo-YY7Odx" \* MERGEFORMATINET </w:instrText>
       </w:r>
       <w:r>
         <w:rPr>
@@ -14352,7 +15124,7 @@
           <w:color w:val="000000"/>
           <w:bdr w:val="none" w:sz="0" w:space="0" w:color="auto" w:frame="1"/>
         </w:rPr>
-        <w:instrText>INCLUDEPICTURE  "https://lh5.googleusercontent.com/b1ordGK8TIs7pv-b70wRzPKmZPIWok2USh2ZiahjoC3Mltm1V3E5E9LVFqFHFmbiQtZcNqrl0y7wAqe9bIY</w:instrText>
+        <w:fldChar w:fldCharType="separate"/>
       </w:r>
       <w:r>
         <w:rPr>
@@ -14362,7 +15134,7 @@
           <w:color w:val="000000"/>
           <w:bdr w:val="none" w:sz="0" w:space="0" w:color="auto" w:frame="1"/>
         </w:rPr>
-        <w:instrText>hwUxTy0lSff6j1iRNL7ZsuHRN0MhXNP8PjBb6rLSdn_YSo-YY7Odx" \* MERGEFORMATINET</w:instrText>
+        <w:fldChar w:fldCharType="begin"/>
       </w:r>
       <w:r>
         <w:rPr>
@@ -14372,7 +15144,7 @@
           <w:color w:val="000000"/>
           <w:bdr w:val="none" w:sz="0" w:space="0" w:color="auto" w:frame="1"/>
         </w:rPr>
-        <w:instrText xml:space="preserve"> </w:instrText>
+        <w:instrText xml:space="preserve"> INCLUDEPICTURE  "https://lh5.googleusercontent.com/b1ordGK8TIs7pv-b70wRzPKmZPIWok2USh2ZiahjoC3Mltm1V3E5E9LVFqFHFmbiQtZcNqrl0y7wAqe9bIYhwUxTy0lSff6j1iRNL7ZsuHRN0MhXNP8PjBb6rLSdn_YSo-YY7Odx" \* MERGEFORMATINET </w:instrText>
       </w:r>
       <w:r>
         <w:rPr>
@@ -14392,8 +15164,8 @@
           <w:color w:val="000000"/>
           <w:bdr w:val="none" w:sz="0" w:space="0" w:color="auto" w:frame="1"/>
         </w:rPr>
-        <w:pict w14:anchorId="4B6638AB">
-          <v:shape id="_x0000_i1029" type="#_x0000_t75" alt="" style="width:471.3pt;height:180pt;mso-width-percent:0;mso-height-percent:0;mso-width-percent:0;mso-height-percent:0">
+        <w:pict w14:anchorId="3D326499">
+          <v:shape id="_x0000_i1029" type="#_x0000_t75" alt="" style="width:470.35pt;height:180pt;mso-width-percent:0;mso-height-percent:0;mso-width-percent:0;mso-height-percent:0">
             <v:imagedata r:id="rId20" r:href="rId21"/>
           </v:shape>
         </w:pict>
@@ -14412,6 +15184,16 @@
         <w:rPr>
           <w:i/>
           <w:iCs/>
+          <w:noProof/>
+          <w:color w:val="000000"/>
+          <w:bdr w:val="none" w:sz="0" w:space="0" w:color="auto" w:frame="1"/>
+        </w:rPr>
+        <w:fldChar w:fldCharType="end"/>
+      </w:r>
+      <w:r>
+        <w:rPr>
+          <w:i/>
+          <w:iCs/>
           <w:color w:val="000000"/>
           <w:bdr w:val="none" w:sz="0" w:space="0" w:color="auto" w:frame="1"/>
         </w:rPr>
@@ -14452,36 +15234,43 @@
           <w:noProof/>
           <w:bdr w:val="none" w:sz="0" w:space="0" w:color="auto" w:frame="1"/>
         </w:rPr>
-        <w:instrText xml:space="preserve"> </w:instrText>
+        <w:instrText xml:space="preserve"> INCLUDEPICTURE  "https://lh5.googleusercontent.com/MtI8FnMSxx0JdQpA0JKNIKIjBF_3a5Scj9OokofTbSSMa13tEN6Y_tE_-LOKTBDxgU9d19rv6zovhFOTUBEGya1rpKrgar_9u76cNb9p9st-7ZMe5sULB3uYDQrKQHrpNKEJGklf" \* MERGEFORMATINET </w:instrText>
       </w:r>
       <w:r>
         <w:rPr>
           <w:noProof/>
           <w:bdr w:val="none" w:sz="0" w:space="0" w:color="auto" w:frame="1"/>
         </w:rPr>
-        <w:instrText>INCLUDEPICTURE  "https://lh5.googleusercontent.com/MtI8FnMSxx0JdQpA0JKNIKIjBF_3a5Scj9OokofTbSSMa13tEN6Y_tE_-LOKTBDxgU9d19rv6zovhFOTUBEGya1rpKrgar_9u76cNb9p9st-7ZMe5sULB3uYDQrKQHrpNKEJGklf" \* MERGEFORMATINET</w:instrText>
+        <w:fldChar w:fldCharType="separate"/>
       </w:r>
       <w:r>
         <w:rPr>
           <w:noProof/>
           <w:bdr w:val="none" w:sz="0" w:space="0" w:color="auto" w:frame="1"/>
         </w:rPr>
-        <w:instrText xml:space="preserve"> </w:instrText>
+        <w:fldChar w:fldCharType="begin"/>
       </w:r>
       <w:r>
         <w:rPr>
           <w:noProof/>
           <w:bdr w:val="none" w:sz="0" w:space="0" w:color="auto" w:frame="1"/>
         </w:rPr>
-        <w:fldChar w:fldCharType="separate"/>
+        <w:instrText xml:space="preserve"> INCLUDEPICTURE  "https://lh5.googleusercontent.com/MtI8FnMSxx0JdQpA0JKNIKIjBF_3a5Scj9OokofTbSSMa13tEN6Y_tE_-LOKTBDxgU9d19rv6zovhFOTUBEGya1rpKrgar_9u76cNb9p9st-7ZMe5sULB3uYDQrKQHrpNKEJGklf" \* MERGEFORMATINET </w:instrText>
       </w:r>
       <w:r>
         <w:rPr>
           <w:noProof/>
           <w:bdr w:val="none" w:sz="0" w:space="0" w:color="auto" w:frame="1"/>
         </w:rPr>
-        <w:pict w14:anchorId="459BBB01">
-          <v:shape id="_x0000_i1028" type="#_x0000_t75" alt="" style="width:177.8pt;height:145.65pt;mso-width-percent:0;mso-height-percent:0;mso-width-percent:0;mso-height-percent:0">
+        <w:fldChar w:fldCharType="separate"/>
+      </w:r>
+      <w:r>
+        <w:rPr>
+          <w:noProof/>
+          <w:bdr w:val="none" w:sz="0" w:space="0" w:color="auto" w:frame="1"/>
+        </w:rPr>
+        <w:pict w14:anchorId="39646710">
+          <v:shape id="_x0000_i1028" type="#_x0000_t75" alt="" style="width:177.65pt;height:146.35pt;mso-width-percent:0;mso-height-percent:0;mso-width-percent:0;mso-height-percent:0">
             <v:imagedata r:id="rId22" r:href="rId23"/>
           </v:shape>
         </w:pict>
@@ -14495,86 +15284,100 @@
       </w:r>
       <w:r>
         <w:rPr>
-          <w:bdr w:val="none" w:sz="0" w:space="0" w:color="auto" w:frame="1"/>
-        </w:rPr>
-        <w:fldChar w:fldCharType="end"/>
-      </w:r>
-      <w:r>
-        <w:rPr>
-          <w:bdr w:val="none" w:sz="0" w:space="0" w:color="auto" w:frame="1"/>
-        </w:rPr>
-        <w:t xml:space="preserve"> </w:t>
-      </w:r>
-      <w:r>
-        <w:rPr>
-          <w:bdr w:val="none" w:sz="0" w:space="0" w:color="auto" w:frame="1"/>
-        </w:rPr>
-        <w:fldChar w:fldCharType="begin"/>
-      </w:r>
-      <w:r>
-        <w:rPr>
-          <w:bdr w:val="none" w:sz="0" w:space="0" w:color="auto" w:frame="1"/>
-        </w:rPr>
-        <w:instrText xml:space="preserve"> INCLUDEPICTURE "https://lh4.googleusercontent.com/Q3hfY7rsJyIOPd6N4YtCqWGIkdmsSlhVqEtLh1h3f2DzLPeCDDs5wsMIO1jcDNoAgcOh8UQL_Ck7__4IZLbI0a8exm-ZXyGBJ7JT7X1F3A--s0gzkVWtbsRWM5rDI3Io5NqGzI19" \* MERGEFORMATINET </w:instrText>
-      </w:r>
-      <w:r>
-        <w:rPr>
-          <w:bdr w:val="none" w:sz="0" w:space="0" w:color="auto" w:frame="1"/>
-        </w:rPr>
-        <w:fldChar w:fldCharType="separate"/>
-      </w:r>
-      <w:r>
-        <w:rPr>
           <w:noProof/>
           <w:bdr w:val="none" w:sz="0" w:space="0" w:color="auto" w:frame="1"/>
         </w:rPr>
+        <w:fldChar w:fldCharType="end"/>
+      </w:r>
+      <w:r>
+        <w:rPr>
+          <w:bdr w:val="none" w:sz="0" w:space="0" w:color="auto" w:frame="1"/>
+        </w:rPr>
+        <w:fldChar w:fldCharType="end"/>
+      </w:r>
+      <w:r>
+        <w:rPr>
+          <w:bdr w:val="none" w:sz="0" w:space="0" w:color="auto" w:frame="1"/>
+        </w:rPr>
+        <w:t xml:space="preserve"> </w:t>
+      </w:r>
+      <w:r>
+        <w:rPr>
+          <w:bdr w:val="none" w:sz="0" w:space="0" w:color="auto" w:frame="1"/>
+        </w:rPr>
         <w:fldChar w:fldCharType="begin"/>
+      </w:r>
+      <w:r>
+        <w:rPr>
+          <w:bdr w:val="none" w:sz="0" w:space="0" w:color="auto" w:frame="1"/>
+        </w:rPr>
+        <w:instrText xml:space="preserve"> INCLUDEPICTURE "https://lh4.googleusercontent.com/Q3hfY7rsJyIOPd6N4YtCqWGIkdmsSlhVqEtLh1h3f2DzLPeCDDs5wsMIO1jcDNoAgcOh8UQL_Ck7__4IZLbI0a8exm-ZXyGBJ7JT7X1F3A--s0gzkVWtbsRWM5rDI3Io5NqGzI19" \* MERGEFORMATINET </w:instrText>
+      </w:r>
+      <w:r>
+        <w:rPr>
+          <w:bdr w:val="none" w:sz="0" w:space="0" w:color="auto" w:frame="1"/>
+        </w:rPr>
+        <w:fldChar w:fldCharType="separate"/>
       </w:r>
       <w:r>
         <w:rPr>
           <w:noProof/>
           <w:bdr w:val="none" w:sz="0" w:space="0" w:color="auto" w:frame="1"/>
         </w:rPr>
-        <w:instrText xml:space="preserve"> </w:instrText>
+        <w:fldChar w:fldCharType="begin"/>
       </w:r>
       <w:r>
         <w:rPr>
           <w:noProof/>
           <w:bdr w:val="none" w:sz="0" w:space="0" w:color="auto" w:frame="1"/>
         </w:rPr>
-        <w:instrText>INCLUDEPICTURE  "https://lh4.googleusercontent.</w:instrText>
+        <w:instrText xml:space="preserve"> INCLUDEPICTURE  "https://lh4.googleusercontent.com/Q3hfY7rsJyIOPd6N4YtCqWGIkdmsSlhVqEtLh1h3f2DzLPeCDDs5wsMIO1jcDNoAgcOh8UQL_Ck7__4IZLbI0a8exm-ZXyGBJ7JT7X1F3A--s0gzkVWtbsRWM5rDI3Io5NqGzI19" \* MERGEFORMATINET </w:instrText>
       </w:r>
       <w:r>
         <w:rPr>
           <w:noProof/>
           <w:bdr w:val="none" w:sz="0" w:space="0" w:color="auto" w:frame="1"/>
         </w:rPr>
-        <w:instrText>com/Q3hfY7rsJyIOPd6N4YtCqWGIkdmsSlhVqEtLh1h3f2DzLPeCDDs5wsMIO1jcDNoAgcOh8UQL_Ck7__4IZLbI0a8exm-ZXyGBJ7JT7X1F3A--s0gzkVWtbsRWM5rDI3Io5NqGzI19" \* MERGEFORMATINET</w:instrText>
+        <w:fldChar w:fldCharType="separate"/>
       </w:r>
       <w:r>
         <w:rPr>
           <w:noProof/>
           <w:bdr w:val="none" w:sz="0" w:space="0" w:color="auto" w:frame="1"/>
         </w:rPr>
-        <w:instrText xml:space="preserve"> </w:instrText>
+        <w:fldChar w:fldCharType="begin"/>
       </w:r>
       <w:r>
         <w:rPr>
           <w:noProof/>
           <w:bdr w:val="none" w:sz="0" w:space="0" w:color="auto" w:frame="1"/>
         </w:rPr>
-        <w:fldChar w:fldCharType="separate"/>
+        <w:instrText xml:space="preserve"> INCLUDEPICTURE  "https://lh4.googleusercontent.com/Q3hfY7rsJyIOPd6N4YtCqWGIkdmsSlhVqEtLh1h3f2DzLPeCDDs5wsMIO1jcDNoAgcOh8UQL_Ck7__4IZLbI0a8exm-ZXyGBJ7JT7X1F3A--s0gzkVWtbsRWM5rDI3Io5NqGzI19" \* MERGEFORMATINET </w:instrText>
       </w:r>
       <w:r>
         <w:rPr>
           <w:noProof/>
           <w:bdr w:val="none" w:sz="0" w:space="0" w:color="auto" w:frame="1"/>
         </w:rPr>
-        <w:pict w14:anchorId="44A7C1D2">
-          <v:shape id="_x0000_i1027" type="#_x0000_t75" alt="" style="width:178.9pt;height:145.65pt;mso-width-percent:0;mso-height-percent:0;mso-width-percent:0;mso-height-percent:0">
+        <w:fldChar w:fldCharType="separate"/>
+      </w:r>
+      <w:r>
+        <w:rPr>
+          <w:noProof/>
+          <w:bdr w:val="none" w:sz="0" w:space="0" w:color="auto" w:frame="1"/>
+        </w:rPr>
+        <w:pict w14:anchorId="363D1736">
+          <v:shape id="_x0000_i1027" type="#_x0000_t75" alt="" style="width:178.8pt;height:146.35pt;mso-width-percent:0;mso-height-percent:0;mso-width-percent:0;mso-height-percent:0">
             <v:imagedata r:id="rId24" r:href="rId25"/>
           </v:shape>
         </w:pict>
+      </w:r>
+      <w:r>
+        <w:rPr>
+          <w:noProof/>
+          <w:bdr w:val="none" w:sz="0" w:space="0" w:color="auto" w:frame="1"/>
+        </w:rPr>
+        <w:fldChar w:fldCharType="end"/>
       </w:r>
       <w:r>
         <w:rPr>
@@ -16819,7 +17622,7 @@
           <w:color w:val="000000"/>
           <w:bdr w:val="none" w:sz="0" w:space="0" w:color="auto" w:frame="1"/>
         </w:rPr>
-        <w:instrText xml:space="preserve"> </w:instrText>
+        <w:instrText xml:space="preserve"> INCLUDEPICTURE  "https://lh3.googleusercontent.com/C2rb8Xb8rUWvGpGo2b0z8OEJmQcOXiljUdHwfnSXty2RogUrOXLJEKnXhdKjOOxWDHWB5fjijBY5hxPbKMFPoMJ8C9OZOllL8Fqqo7AwLtPRbLzm0-K1uECNuU0Ss-77TSM8En8f" \* MERGEFORMATINET </w:instrText>
       </w:r>
       <w:r>
         <w:rPr>
@@ -16827,7 +17630,7 @@
           <w:color w:val="000000"/>
           <w:bdr w:val="none" w:sz="0" w:space="0" w:color="auto" w:frame="1"/>
         </w:rPr>
-        <w:instrText>INCLUDEPICTURE  "https://lh3.googleusercontent.</w:instrText>
+        <w:fldChar w:fldCharType="separate"/>
       </w:r>
       <w:r>
         <w:rPr>
@@ -16835,7 +17638,7 @@
           <w:color w:val="000000"/>
           <w:bdr w:val="none" w:sz="0" w:space="0" w:color="auto" w:frame="1"/>
         </w:rPr>
-        <w:instrText>com/C2rb8Xb8rUWvGpGo2b0z8OEJmQcOXiljUdHwfnSXty2RogUrOXLJEKnXhdKjOOxWDHWB5fjijBY5hxPbKMFPoMJ8C9OZOllL8Fqqo7AwLtPRbLzm0-K1uECNuU0Ss-77TSM8En8f" \* MERGEFORMATINET</w:instrText>
+        <w:fldChar w:fldCharType="begin"/>
       </w:r>
       <w:r>
         <w:rPr>
@@ -16843,7 +17646,7 @@
           <w:color w:val="000000"/>
           <w:bdr w:val="none" w:sz="0" w:space="0" w:color="auto" w:frame="1"/>
         </w:rPr>
-        <w:instrText xml:space="preserve"> </w:instrText>
+        <w:instrText xml:space="preserve"> INCLUDEPICTURE  "https://lh3.googleusercontent.com/C2rb8Xb8rUWvGpGo2b0z8OEJmQcOXiljUdHwfnSXty2RogUrOXLJEKnXhdKjOOxWDHWB5fjijBY5hxPbKMFPoMJ8C9OZOllL8Fqqo7AwLtPRbLzm0-K1uECNuU0Ss-77TSM8En8f" \* MERGEFORMATINET </w:instrText>
       </w:r>
       <w:r>
         <w:rPr>
@@ -16859,11 +17662,19 @@
           <w:color w:val="000000"/>
           <w:bdr w:val="none" w:sz="0" w:space="0" w:color="auto" w:frame="1"/>
         </w:rPr>
-        <w:pict w14:anchorId="7BFB9E98">
-          <v:shape id="_x0000_i1026" type="#_x0000_t75" alt="" style="width:253.1pt;height:209.35pt;mso-width-percent:0;mso-height-percent:0;mso-width-percent:0;mso-height-percent:0">
+        <w:pict w14:anchorId="2216C5DE">
+          <v:shape id="_x0000_i1026" type="#_x0000_t75" alt="" style="width:253.2pt;height:208.9pt;mso-width-percent:0;mso-height-percent:0;mso-width-percent:0;mso-height-percent:0">
             <v:imagedata r:id="rId26" r:href="rId27"/>
           </v:shape>
         </w:pict>
+      </w:r>
+      <w:r>
+        <w:rPr>
+          <w:noProof/>
+          <w:color w:val="000000"/>
+          <w:bdr w:val="none" w:sz="0" w:space="0" w:color="auto" w:frame="1"/>
+        </w:rPr>
+        <w:fldChar w:fldCharType="end"/>
       </w:r>
       <w:r>
         <w:rPr>
@@ -16935,7 +17746,7 @@
           <w:szCs w:val="32"/>
           <w:bdr w:val="none" w:sz="0" w:space="0" w:color="auto" w:frame="1"/>
         </w:rPr>
-        <w:instrText xml:space="preserve"> </w:instrText>
+        <w:instrText xml:space="preserve"> INCLUDEPICTURE  "https://lh5.googleusercontent.com/xJZqDW31QRr668mFPPeKjbYhAcyL7_ONbsduv0kSdVQpn8nCj6iYaaaM-dr680fwGH2SM2vX7h-oxn0g_VGtL12kqBb3P-ftygHeOvMUiduv3s8nyY3vi5RdjdDiQ0yDTJipX9Et" \* MERGEFORMATINET </w:instrText>
       </w:r>
       <w:r>
         <w:rPr>
@@ -16947,7 +17758,7 @@
           <w:szCs w:val="32"/>
           <w:bdr w:val="none" w:sz="0" w:space="0" w:color="auto" w:frame="1"/>
         </w:rPr>
-        <w:instrText>INCLUDEPICTURE  "https://lh5.googleusercontent.com/xJZqDW31QRr668mFPPeKjbYhAcyL7_ONbsduv0kSdVQpn8nCj6iYaaaM-dr680fwGH2SM2vX7h-oxn0g_VGt</w:instrText>
+        <w:fldChar w:fldCharType="separate"/>
       </w:r>
       <w:r>
         <w:rPr>
@@ -16959,7 +17770,7 @@
           <w:szCs w:val="32"/>
           <w:bdr w:val="none" w:sz="0" w:space="0" w:color="auto" w:frame="1"/>
         </w:rPr>
-        <w:instrText>L12kqBb3P-ftygHeOvMUiduv3s8nyY3vi5RdjdDiQ0yDTJipX9Et" \* MERGEFORMATINET</w:instrText>
+        <w:fldChar w:fldCharType="begin"/>
       </w:r>
       <w:r>
         <w:rPr>
@@ -16971,7 +17782,7 @@
           <w:szCs w:val="32"/>
           <w:bdr w:val="none" w:sz="0" w:space="0" w:color="auto" w:frame="1"/>
         </w:rPr>
-        <w:instrText xml:space="preserve"> </w:instrText>
+        <w:instrText xml:space="preserve"> INCLUDEPICTURE  "https://lh5.googleusercontent.com/xJZqDW31QRr668mFPPeKjbYhAcyL7_ONbsduv0kSdVQpn8nCj6iYaaaM-dr680fwGH2SM2vX7h-oxn0g_VGtL12kqBb3P-ftygHeOvMUiduv3s8nyY3vi5RdjdDiQ0yDTJipX9Et" \* MERGEFORMATINET </w:instrText>
       </w:r>
       <w:r>
         <w:rPr>
@@ -16995,11 +17806,23 @@
           <w:szCs w:val="32"/>
           <w:bdr w:val="none" w:sz="0" w:space="0" w:color="auto" w:frame="1"/>
         </w:rPr>
-        <w:pict w14:anchorId="11FB79DB">
-          <v:shape id="_x0000_i1025" type="#_x0000_t75" alt="" style="width:253.1pt;height:209.35pt;mso-width-percent:0;mso-height-percent:0;mso-width-percent:0;mso-height-percent:0">
+        <w:pict w14:anchorId="69853696">
+          <v:shape id="_x0000_i1025" type="#_x0000_t75" alt="" style="width:253.2pt;height:208.9pt;mso-width-percent:0;mso-height-percent:0;mso-width-percent:0;mso-height-percent:0">
             <v:imagedata r:id="rId28" r:href="rId29"/>
           </v:shape>
         </w:pict>
+      </w:r>
+      <w:r>
+        <w:rPr>
+          <w:b/>
+          <w:bCs/>
+          <w:noProof/>
+          <w:color w:val="000000"/>
+          <w:sz w:val="32"/>
+          <w:szCs w:val="32"/>
+          <w:bdr w:val="none" w:sz="0" w:space="0" w:color="auto" w:frame="1"/>
+        </w:rPr>
+        <w:fldChar w:fldCharType="end"/>
       </w:r>
       <w:r>
         <w:rPr>
@@ -17366,6 +18189,7 @@
                 <w:szCs w:val="16"/>
               </w:rPr>
             </w:pPr>
+            <w:proofErr w:type="spellStart"/>
             <w:r>
               <w:rPr>
                 <w:rFonts w:ascii="Times" w:hAnsi="Times"/>
@@ -17375,6 +18199,7 @@
               </w:rPr>
               <w:t>Max_Depth</w:t>
             </w:r>
+            <w:proofErr w:type="spellEnd"/>
           </w:p>
         </w:tc>
         <w:tc>
@@ -17473,6 +18298,7 @@
                 <w:szCs w:val="16"/>
               </w:rPr>
             </w:pPr>
+            <w:proofErr w:type="spellStart"/>
             <w:r>
               <w:rPr>
                 <w:rFonts w:ascii="Times" w:hAnsi="Times"/>
@@ -17482,6 +18308,7 @@
               </w:rPr>
               <w:t>Min_Samples_Split</w:t>
             </w:r>
+            <w:proofErr w:type="spellEnd"/>
           </w:p>
         </w:tc>
         <w:tc>
@@ -17579,6 +18406,7 @@
                 <w:szCs w:val="16"/>
               </w:rPr>
             </w:pPr>
+            <w:proofErr w:type="spellStart"/>
             <w:r>
               <w:rPr>
                 <w:rFonts w:ascii="Times" w:hAnsi="Times"/>
@@ -17588,6 +18416,7 @@
               </w:rPr>
               <w:t>Min_Samples_Leaf</w:t>
             </w:r>
+            <w:proofErr w:type="spellEnd"/>
           </w:p>
         </w:tc>
         <w:tc>
@@ -17686,6 +18515,7 @@
                 <w:szCs w:val="16"/>
               </w:rPr>
             </w:pPr>
+            <w:proofErr w:type="spellStart"/>
             <w:r>
               <w:rPr>
                 <w:rFonts w:ascii="Times" w:hAnsi="Times"/>
@@ -17695,6 +18525,7 @@
               </w:rPr>
               <w:t>Class_Weight</w:t>
             </w:r>
+            <w:proofErr w:type="spellEnd"/>
           </w:p>
         </w:tc>
         <w:tc>
@@ -18045,6 +18876,7 @@
                 <w:szCs w:val="16"/>
               </w:rPr>
             </w:pPr>
+            <w:proofErr w:type="spellStart"/>
             <w:r>
               <w:rPr>
                 <w:rFonts w:ascii="Times" w:hAnsi="Times"/>
@@ -18054,6 +18886,7 @@
               </w:rPr>
               <w:t>Liblinear</w:t>
             </w:r>
+            <w:proofErr w:type="spellEnd"/>
           </w:p>
         </w:tc>
         <w:tc>
@@ -18073,6 +18906,7 @@
                 <w:szCs w:val="16"/>
               </w:rPr>
             </w:pPr>
+            <w:proofErr w:type="spellStart"/>
             <w:r>
               <w:rPr>
                 <w:rFonts w:ascii="Times" w:hAnsi="Times"/>
@@ -18082,6 +18916,7 @@
               </w:rPr>
               <w:t>Liblinear</w:t>
             </w:r>
+            <w:proofErr w:type="spellEnd"/>
           </w:p>
         </w:tc>
       </w:tr>
@@ -18135,6 +18970,7 @@
                 <w:szCs w:val="16"/>
               </w:rPr>
             </w:pPr>
+            <w:proofErr w:type="spellStart"/>
             <w:r>
               <w:rPr>
                 <w:rFonts w:ascii="Times" w:hAnsi="Times"/>
@@ -18144,6 +18980,7 @@
               </w:rPr>
               <w:t>Var_Smoothing</w:t>
             </w:r>
+            <w:proofErr w:type="spellEnd"/>
           </w:p>
         </w:tc>
         <w:tc>
@@ -18719,6 +19556,7 @@
                 <w:szCs w:val="16"/>
               </w:rPr>
             </w:pPr>
+            <w:proofErr w:type="spellStart"/>
             <w:r>
               <w:rPr>
                 <w:rFonts w:ascii="Times" w:hAnsi="Times"/>
@@ -18728,6 +19566,7 @@
               </w:rPr>
               <w:t>Leaf_Size</w:t>
             </w:r>
+            <w:proofErr w:type="spellEnd"/>
           </w:p>
         </w:tc>
         <w:tc>
@@ -18826,6 +19665,7 @@
                 <w:szCs w:val="16"/>
               </w:rPr>
             </w:pPr>
+            <w:proofErr w:type="spellStart"/>
             <w:r>
               <w:rPr>
                 <w:rFonts w:ascii="Times" w:hAnsi="Times"/>
@@ -18835,6 +19675,7 @@
               </w:rPr>
               <w:t>N_Jobs</w:t>
             </w:r>
+            <w:proofErr w:type="spellEnd"/>
           </w:p>
         </w:tc>
         <w:tc>
@@ -18932,6 +19773,7 @@
                 <w:szCs w:val="16"/>
               </w:rPr>
             </w:pPr>
+            <w:proofErr w:type="spellStart"/>
             <w:r>
               <w:rPr>
                 <w:rFonts w:ascii="Times" w:hAnsi="Times"/>
@@ -18941,6 +19783,7 @@
               </w:rPr>
               <w:t>N_Neighbors</w:t>
             </w:r>
+            <w:proofErr w:type="spellEnd"/>
           </w:p>
         </w:tc>
         <w:tc>
@@ -19330,6 +20173,7 @@
     <w:p>
       <w:pPr>
         <w:rPr>
+          <w:rFonts w:ascii="Times" w:hAnsi="Times"/>
           <w:sz w:val="16"/>
           <w:szCs w:val="16"/>
         </w:rPr>
@@ -19337,6 +20181,7 @@
       <w:r>
         <w:rPr>
           <w:rStyle w:val="FootnoteReference"/>
+          <w:rFonts w:ascii="Times" w:hAnsi="Times"/>
           <w:sz w:val="16"/>
           <w:szCs w:val="16"/>
         </w:rPr>
@@ -19344,6 +20189,7 @@
       </w:r>
       <w:r>
         <w:rPr>
+          <w:rFonts w:ascii="Times" w:hAnsi="Times"/>
           <w:sz w:val="16"/>
           <w:szCs w:val="16"/>
         </w:rPr>
@@ -19351,7 +20197,7 @@
       </w:r>
       <w:r>
         <w:rPr>
-          <w:rFonts w:ascii="Arial" w:hAnsi="Arial" w:cs="Arial"/>
+          <w:rFonts w:ascii="Times" w:hAnsi="Times" w:cs="Arial"/>
           <w:color w:val="000000"/>
           <w:sz w:val="16"/>
           <w:szCs w:val="16"/>
@@ -19364,6 +20210,7 @@
     <w:p>
       <w:pPr>
         <w:rPr>
+          <w:rFonts w:ascii="Times" w:hAnsi="Times"/>
           <w:sz w:val="16"/>
           <w:szCs w:val="16"/>
         </w:rPr>
@@ -19371,6 +20218,7 @@
       <w:r>
         <w:rPr>
           <w:rStyle w:val="FootnoteReference"/>
+          <w:rFonts w:ascii="Times" w:hAnsi="Times"/>
           <w:sz w:val="16"/>
           <w:szCs w:val="16"/>
         </w:rPr>
@@ -19378,6 +20226,7 @@
       </w:r>
       <w:r>
         <w:rPr>
+          <w:rFonts w:ascii="Times" w:hAnsi="Times"/>
           <w:sz w:val="16"/>
           <w:szCs w:val="16"/>
         </w:rPr>
@@ -19385,7 +20234,7 @@
       </w:r>
       <w:r>
         <w:rPr>
-          <w:rFonts w:ascii="Arial" w:hAnsi="Arial" w:cs="Arial"/>
+          <w:rFonts w:ascii="Times" w:hAnsi="Times" w:cs="Arial"/>
           <w:color w:val="000000"/>
           <w:sz w:val="16"/>
           <w:szCs w:val="16"/>
@@ -19398,6 +20247,7 @@
     <w:p>
       <w:pPr>
         <w:rPr>
+          <w:rFonts w:ascii="Times" w:hAnsi="Times"/>
           <w:sz w:val="16"/>
           <w:szCs w:val="16"/>
         </w:rPr>
@@ -19405,6 +20255,7 @@
       <w:r>
         <w:rPr>
           <w:rStyle w:val="FootnoteReference"/>
+          <w:rFonts w:ascii="Times" w:hAnsi="Times"/>
           <w:sz w:val="16"/>
           <w:szCs w:val="16"/>
         </w:rPr>
@@ -19412,6 +20263,7 @@
       </w:r>
       <w:r>
         <w:rPr>
+          <w:rFonts w:ascii="Times" w:hAnsi="Times"/>
           <w:sz w:val="16"/>
           <w:szCs w:val="16"/>
         </w:rPr>
@@ -19419,7 +20271,7 @@
       </w:r>
       <w:r>
         <w:rPr>
-          <w:rFonts w:ascii="Arial" w:hAnsi="Arial" w:cs="Arial"/>
+          <w:rFonts w:ascii="Times" w:hAnsi="Times" w:cs="Arial"/>
           <w:color w:val="000000"/>
           <w:sz w:val="16"/>
           <w:szCs w:val="16"/>
@@ -19434,6 +20286,7 @@
         <w:pStyle w:val="NormalWeb"/>
         <w:spacing w:before="0" w:beforeAutospacing="0" w:after="0" w:afterAutospacing="0"/>
         <w:rPr>
+          <w:rFonts w:ascii="Times" w:hAnsi="Times"/>
           <w:sz w:val="16"/>
           <w:szCs w:val="16"/>
         </w:rPr>
@@ -19441,6 +20294,7 @@
       <w:r>
         <w:rPr>
           <w:rStyle w:val="FootnoteReference"/>
+          <w:rFonts w:ascii="Times" w:hAnsi="Times"/>
           <w:sz w:val="16"/>
           <w:szCs w:val="16"/>
         </w:rPr>
@@ -19448,6 +20302,7 @@
       </w:r>
       <w:r>
         <w:rPr>
+          <w:rFonts w:ascii="Times" w:hAnsi="Times"/>
           <w:sz w:val="16"/>
           <w:szCs w:val="16"/>
         </w:rPr>
@@ -19455,7 +20310,7 @@
       </w:r>
       <w:r>
         <w:rPr>
-          <w:rFonts w:ascii="Arial" w:hAnsi="Arial" w:cs="Arial"/>
+          <w:rFonts w:ascii="Times" w:hAnsi="Times" w:cs="Arial"/>
           <w:color w:val="000000"/>
           <w:sz w:val="16"/>
           <w:szCs w:val="16"/>
@@ -19468,6 +20323,7 @@
     <w:p>
       <w:pPr>
         <w:rPr>
+          <w:rFonts w:ascii="Times" w:hAnsi="Times"/>
           <w:sz w:val="16"/>
           <w:szCs w:val="16"/>
         </w:rPr>
@@ -19475,6 +20331,7 @@
       <w:r>
         <w:rPr>
           <w:rStyle w:val="FootnoteReference"/>
+          <w:rFonts w:ascii="Times" w:hAnsi="Times"/>
           <w:sz w:val="16"/>
           <w:szCs w:val="16"/>
         </w:rPr>
@@ -19482,6 +20339,7 @@
       </w:r>
       <w:r>
         <w:rPr>
+          <w:rFonts w:ascii="Times" w:hAnsi="Times"/>
           <w:sz w:val="16"/>
           <w:szCs w:val="16"/>
         </w:rPr>
@@ -19489,7 +20347,7 @@
       </w:r>
       <w:r>
         <w:rPr>
-          <w:rFonts w:ascii="Arial" w:hAnsi="Arial" w:cs="Arial"/>
+          <w:rFonts w:ascii="Times" w:hAnsi="Times" w:cs="Arial"/>
           <w:color w:val="000000"/>
           <w:sz w:val="16"/>
           <w:szCs w:val="16"/>
@@ -19502,6 +20360,7 @@
     <w:p>
       <w:pPr>
         <w:rPr>
+          <w:rFonts w:ascii="Times" w:hAnsi="Times"/>
           <w:sz w:val="16"/>
           <w:szCs w:val="16"/>
         </w:rPr>
@@ -19509,6 +20368,7 @@
       <w:r>
         <w:rPr>
           <w:rStyle w:val="FootnoteReference"/>
+          <w:rFonts w:ascii="Times" w:hAnsi="Times"/>
           <w:sz w:val="16"/>
           <w:szCs w:val="16"/>
         </w:rPr>
@@ -19516,6 +20376,7 @@
       </w:r>
       <w:r>
         <w:rPr>
+          <w:rFonts w:ascii="Times" w:hAnsi="Times"/>
           <w:sz w:val="16"/>
           <w:szCs w:val="16"/>
         </w:rPr>
@@ -19523,7 +20384,7 @@
       </w:r>
       <w:r>
         <w:rPr>
-          <w:rFonts w:ascii="Arial" w:hAnsi="Arial" w:cs="Arial"/>
+          <w:rFonts w:ascii="Times" w:hAnsi="Times" w:cs="Arial"/>
           <w:color w:val="000000"/>
           <w:sz w:val="16"/>
           <w:szCs w:val="16"/>
@@ -19536,6 +20397,7 @@
     <w:p>
       <w:pPr>
         <w:rPr>
+          <w:rFonts w:ascii="Times" w:hAnsi="Times"/>
           <w:sz w:val="16"/>
           <w:szCs w:val="16"/>
         </w:rPr>
@@ -19543,6 +20405,7 @@
       <w:r>
         <w:rPr>
           <w:rStyle w:val="FootnoteReference"/>
+          <w:rFonts w:ascii="Times" w:hAnsi="Times"/>
           <w:sz w:val="16"/>
           <w:szCs w:val="16"/>
         </w:rPr>
@@ -19550,6 +20413,7 @@
       </w:r>
       <w:r>
         <w:rPr>
+          <w:rFonts w:ascii="Times" w:hAnsi="Times"/>
           <w:sz w:val="16"/>
           <w:szCs w:val="16"/>
         </w:rPr>
@@ -19557,7 +20421,7 @@
       </w:r>
       <w:r>
         <w:rPr>
-          <w:rFonts w:ascii="Arial" w:hAnsi="Arial" w:cs="Arial"/>
+          <w:rFonts w:ascii="Times" w:hAnsi="Times" w:cs="Arial"/>
           <w:color w:val="000000"/>
           <w:sz w:val="16"/>
           <w:szCs w:val="16"/>
@@ -19577,6 +20441,7 @@
       <w:r>
         <w:rPr>
           <w:rStyle w:val="FootnoteReference"/>
+          <w:rFonts w:ascii="Times" w:hAnsi="Times"/>
           <w:sz w:val="16"/>
           <w:szCs w:val="16"/>
         </w:rPr>
@@ -19584,6 +20449,7 @@
       </w:r>
       <w:r>
         <w:rPr>
+          <w:rFonts w:ascii="Times" w:hAnsi="Times"/>
           <w:sz w:val="16"/>
           <w:szCs w:val="16"/>
         </w:rPr>
@@ -19591,7 +20457,7 @@
       </w:r>
       <w:r>
         <w:rPr>
-          <w:rFonts w:ascii="Arial" w:hAnsi="Arial" w:cs="Arial"/>
+          <w:rFonts w:ascii="Times" w:hAnsi="Times" w:cs="Arial"/>
           <w:color w:val="000000"/>
           <w:sz w:val="16"/>
           <w:szCs w:val="16"/>
@@ -19604,6 +20470,7 @@
     <w:p>
       <w:pPr>
         <w:rPr>
+          <w:rFonts w:ascii="Times" w:hAnsi="Times"/>
           <w:sz w:val="16"/>
           <w:szCs w:val="16"/>
         </w:rPr>
@@ -19611,6 +20478,7 @@
       <w:r>
         <w:rPr>
           <w:rStyle w:val="FootnoteReference"/>
+          <w:rFonts w:ascii="Times" w:hAnsi="Times"/>
           <w:sz w:val="16"/>
           <w:szCs w:val="16"/>
         </w:rPr>
@@ -19618,6 +20486,7 @@
       </w:r>
       <w:r>
         <w:rPr>
+          <w:rFonts w:ascii="Times" w:hAnsi="Times"/>
           <w:sz w:val="16"/>
           <w:szCs w:val="16"/>
         </w:rPr>
@@ -19625,7 +20494,7 @@
       </w:r>
       <w:r>
         <w:rPr>
-          <w:rFonts w:ascii="Arial" w:hAnsi="Arial" w:cs="Arial"/>
+          <w:rFonts w:ascii="Times" w:hAnsi="Times" w:cs="Arial"/>
           <w:color w:val="000000"/>
           <w:sz w:val="16"/>
           <w:szCs w:val="16"/>
@@ -19638,6 +20507,7 @@
     <w:p>
       <w:pPr>
         <w:rPr>
+          <w:rFonts w:ascii="Times" w:hAnsi="Times"/>
           <w:sz w:val="16"/>
           <w:szCs w:val="16"/>
         </w:rPr>
@@ -19645,6 +20515,7 @@
       <w:r>
         <w:rPr>
           <w:rStyle w:val="FootnoteReference"/>
+          <w:rFonts w:ascii="Times" w:hAnsi="Times"/>
           <w:sz w:val="16"/>
           <w:szCs w:val="16"/>
         </w:rPr>
@@ -19652,6 +20523,7 @@
       </w:r>
       <w:r>
         <w:rPr>
+          <w:rFonts w:ascii="Times" w:hAnsi="Times"/>
           <w:sz w:val="16"/>
           <w:szCs w:val="16"/>
         </w:rPr>
@@ -19659,7 +20531,7 @@
       </w:r>
       <w:r>
         <w:rPr>
-          <w:rFonts w:ascii="Arial" w:hAnsi="Arial" w:cs="Arial"/>
+          <w:rFonts w:ascii="Times" w:hAnsi="Times" w:cs="Arial"/>
           <w:color w:val="000000"/>
           <w:sz w:val="16"/>
           <w:szCs w:val="16"/>
@@ -21361,6 +22233,11 @@
       </w:rPr>
     </w:tblStylePr>
   </w:style>
+  <w:style w:type="character" w:customStyle="1" w:styleId="apple-tab-span">
+    <w:name w:val="apple-tab-span"/>
+    <w:basedOn w:val="DefaultParagraphFont"/>
+    <w:rsid w:val="004B3DBC"/>
+  </w:style>
 </w:styles>
 </file>
 

</xml_diff>